<commit_message>
Updates to Documentation. Added Espresso Tests for SettingsActivity and TransactionActivity
</commit_message>
<xml_diff>
--- a/Documentation/Final Project Documentation/SD6501_FinalProject_Documentation_MDuToit.docx
+++ b/Documentation/Final Project Documentation/SD6501_FinalProject_Documentation_MDuToit.docx
@@ -1065,15 +1065,7 @@
         </w:tabs>
       </w:pPr>
       <w:r>
-        <w:t xml:space="preserve">Final Project built upon the </w:t>
-      </w:r>
-      <w:proofErr w:type="spellStart"/>
-      <w:r>
-        <w:t>BudgieCoin</w:t>
-      </w:r>
-      <w:proofErr w:type="spellEnd"/>
-      <w:r>
-        <w:t xml:space="preserve"> application that </w:t>
+        <w:t xml:space="preserve">Final Project built upon the BudgieCoin application that </w:t>
       </w:r>
       <w:r>
         <w:t>I have</w:t>
@@ -1267,15 +1259,7 @@
         <w:t xml:space="preserve"> – this activity had been present but underdeveloped since Assignment 1. For the Final Project I added the ability for a user to update their username and/or pin number.</w:t>
       </w:r>
       <w:r>
-        <w:t xml:space="preserve"> This included using Android’s </w:t>
-      </w:r>
-      <w:proofErr w:type="spellStart"/>
-      <w:r>
-        <w:t>SharedPreferences</w:t>
-      </w:r>
-      <w:proofErr w:type="spellEnd"/>
-      <w:r>
-        <w:t xml:space="preserve"> features to </w:t>
+        <w:t xml:space="preserve"> This included using Android’s SharedPreferences features to </w:t>
       </w:r>
       <w:r>
         <w:t>record which user had logged in and then only allow them to edit their details.</w:t>
@@ -1299,15 +1283,7 @@
         <w:t>Login Activity</w:t>
       </w:r>
       <w:r>
-        <w:t xml:space="preserve"> – Bug Fixes &amp; minor improvements. If a user attempts to login with an empty username an error message is shown that the username input field cannot be empty. When a user logs in they are stored to the </w:t>
-      </w:r>
-      <w:proofErr w:type="spellStart"/>
-      <w:r>
-        <w:t>SharedPreferences</w:t>
-      </w:r>
-      <w:proofErr w:type="spellEnd"/>
-      <w:r>
-        <w:t xml:space="preserve"> as the current user.</w:t>
+        <w:t xml:space="preserve"> – Bug Fixes &amp; minor improvements. If a user attempts to login with an empty username an error message is shown that the username input field cannot be empty. When a user logs in they are stored to the SharedPreferences as the current user.</w:t>
       </w:r>
     </w:p>
     <w:p>
@@ -1375,23 +1351,7 @@
         <w:t>View Accounts Balances and View Transactions</w:t>
       </w:r>
       <w:r>
-        <w:t xml:space="preserve"> – added Floating Action Buttons to these two Activities. The Floating Action Buttons open the </w:t>
-      </w:r>
-      <w:proofErr w:type="spellStart"/>
-      <w:r>
-        <w:t>AddAccountActivity</w:t>
-      </w:r>
-      <w:proofErr w:type="spellEnd"/>
-      <w:r>
-        <w:t xml:space="preserve"> and </w:t>
-      </w:r>
-      <w:proofErr w:type="spellStart"/>
-      <w:r>
-        <w:t>TransactionActivity</w:t>
-      </w:r>
-      <w:proofErr w:type="spellEnd"/>
-      <w:r>
-        <w:t xml:space="preserve"> respectively, allowing users to easily access those Activities from the related display views without having to open the Navigation Drawer.</w:t>
+        <w:t xml:space="preserve"> – added Floating Action Buttons to these two Activities. The Floating Action Buttons open the AddAccountActivity and TransactionActivity respectively, allowing users to easily access those Activities from the related display views without having to open the Navigation Drawer.</w:t>
       </w:r>
     </w:p>
     <w:p>
@@ -1449,20 +1409,16 @@
     </w:p>
     <w:p>
       <w:pPr>
-        <w:pStyle w:val="Heading1"/>
-      </w:pPr>
-      <w:bookmarkStart w:id="3" w:name="_Toc74079517"/>
-      <w:r>
-        <w:t>Final Application Screenshots</w:t>
-      </w:r>
-      <w:bookmarkEnd w:id="3"/>
-    </w:p>
-    <w:p>
-      <w:pPr>
         <w:tabs>
           <w:tab w:val="left" w:pos="3744"/>
         </w:tabs>
       </w:pPr>
+      <w:r>
+        <w:t>Emulator, Espresso Tests</w:t>
+      </w:r>
+      <w:r>
+        <w:t xml:space="preserve"> – had to test on device. Tedious, tests failed if screen went off.</w:t>
+      </w:r>
     </w:p>
     <w:p>
       <w:pPr>
@@ -1475,11 +1431,11 @@
       <w:pPr>
         <w:pStyle w:val="Heading1"/>
       </w:pPr>
-      <w:bookmarkStart w:id="4" w:name="_Toc74079518"/>
-      <w:r>
-        <w:t>Instructional Material</w:t>
-      </w:r>
-      <w:bookmarkEnd w:id="4"/>
+      <w:bookmarkStart w:id="3" w:name="_Toc74079517"/>
+      <w:r>
+        <w:t>Final Application Screenshots</w:t>
+      </w:r>
+      <w:bookmarkEnd w:id="3"/>
     </w:p>
     <w:p>
       <w:pPr>
@@ -1499,85 +1455,11 @@
       <w:pPr>
         <w:pStyle w:val="Heading1"/>
       </w:pPr>
-      <w:bookmarkStart w:id="5" w:name="_Toc74079519"/>
-      <w:r>
-        <w:t>Summary &amp; Recommendations</w:t>
-      </w:r>
-      <w:bookmarkEnd w:id="5"/>
-    </w:p>
-    <w:p>
-      <w:pPr>
-        <w:pStyle w:val="Heading2"/>
-      </w:pPr>
-      <w:r>
-        <w:t>Summary</w:t>
-      </w:r>
-    </w:p>
-    <w:p>
-      <w:r>
-        <w:t xml:space="preserve">The </w:t>
-      </w:r>
-      <w:proofErr w:type="spellStart"/>
-      <w:r>
-        <w:t>BudgieCoin</w:t>
-      </w:r>
-      <w:proofErr w:type="spellEnd"/>
-      <w:r>
-        <w:t xml:space="preserve"> application had a lot of potential scope and features, most of which I did not get around to implementing. </w:t>
-      </w:r>
-      <w:r>
-        <w:t xml:space="preserve">To give an idea of the potential scope of this type of project, it got </w:t>
-      </w:r>
-      <w:r>
-        <w:t>turned down</w:t>
-      </w:r>
-      <w:r>
-        <w:t xml:space="preserve"> as a viable project for the Capstone course</w:t>
-      </w:r>
-      <w:r>
-        <w:t>.</w:t>
-      </w:r>
-      <w:r>
-        <w:t xml:space="preserve"> F</w:t>
-      </w:r>
-      <w:r>
-        <w:t xml:space="preserve">eatures that </w:t>
-      </w:r>
-      <w:r>
-        <w:t>could have</w:t>
-      </w:r>
-      <w:r>
-        <w:t xml:space="preserve"> still been built into the application are retirement calculators, charts, </w:t>
-      </w:r>
-      <w:r>
-        <w:t xml:space="preserve">full </w:t>
-      </w:r>
-      <w:r>
-        <w:t>budgeting</w:t>
-      </w:r>
-      <w:r>
-        <w:t>, predictive algorithms and/or bank statement uploads.</w:t>
-      </w:r>
-    </w:p>
-    <w:p>
-      <w:r>
-        <w:t>I am happy with everything I achieved in the development of the app, it is possibly not the most pretty or featureful but gave me the opportunity to learn and successfully implement Android features and concepts</w:t>
-      </w:r>
-      <w:r>
-        <w:t>.</w:t>
-      </w:r>
-    </w:p>
-    <w:p/>
-    <w:p>
-      <w:pPr>
-        <w:pStyle w:val="Heading2"/>
-      </w:pPr>
-      <w:r>
-        <w:t>Recommendation</w:t>
-      </w:r>
-      <w:r>
-        <w:t>s</w:t>
-      </w:r>
+      <w:bookmarkStart w:id="4" w:name="_Toc74079518"/>
+      <w:r>
+        <w:t>Instructional Material</w:t>
+      </w:r>
+      <w:bookmarkEnd w:id="4"/>
     </w:p>
     <w:p>
       <w:pPr>
@@ -1585,23 +1467,6 @@
           <w:tab w:val="left" w:pos="3744"/>
         </w:tabs>
       </w:pPr>
-      <w:r>
-        <w:t>If you are going to be working with date and time values with SQLite,</w:t>
-      </w:r>
-      <w:r>
-        <w:t xml:space="preserve"> regardless of the project,</w:t>
-      </w:r>
-      <w:r>
-        <w:t xml:space="preserve"> </w:t>
-      </w:r>
-      <w:proofErr w:type="spellStart"/>
-      <w:r>
-        <w:t>its</w:t>
-      </w:r>
-      <w:proofErr w:type="spellEnd"/>
-      <w:r>
-        <w:t xml:space="preserve"> probably best to store them as a Unix Epoch long value in the database. This makes it easier to convert to proper date-time values when called by the codebase.</w:t>
-      </w:r>
     </w:p>
     <w:p>
       <w:pPr>
@@ -1609,7 +1474,107 @@
           <w:tab w:val="left" w:pos="3744"/>
         </w:tabs>
       </w:pPr>
-      <w:r>
+    </w:p>
+    <w:p>
+      <w:pPr>
+        <w:pStyle w:val="Heading1"/>
+      </w:pPr>
+      <w:bookmarkStart w:id="5" w:name="_Toc74079519"/>
+      <w:r>
+        <w:t>Summary &amp; Recommendations</w:t>
+      </w:r>
+      <w:bookmarkEnd w:id="5"/>
+    </w:p>
+    <w:p>
+      <w:pPr>
+        <w:pStyle w:val="Heading2"/>
+      </w:pPr>
+      <w:r>
+        <w:t>Summary</w:t>
+      </w:r>
+    </w:p>
+    <w:p>
+      <w:r>
+        <w:t xml:space="preserve">The BudgieCoin application had a lot of potential scope and features, most of which I did not get around to implementing. </w:t>
+      </w:r>
+      <w:r>
+        <w:t xml:space="preserve">To give an idea of the potential scope of this type of project, it got </w:t>
+      </w:r>
+      <w:r>
+        <w:t>turned down</w:t>
+      </w:r>
+      <w:r>
+        <w:t xml:space="preserve"> as a viable project for the Capstone course</w:t>
+      </w:r>
+      <w:r>
+        <w:t>.</w:t>
+      </w:r>
+      <w:r>
+        <w:t xml:space="preserve"> F</w:t>
+      </w:r>
+      <w:r>
+        <w:t xml:space="preserve">eatures that </w:t>
+      </w:r>
+      <w:r>
+        <w:t>could have</w:t>
+      </w:r>
+      <w:r>
+        <w:t xml:space="preserve"> still been built into the application are retirement calculators, charts, </w:t>
+      </w:r>
+      <w:r>
+        <w:t xml:space="preserve">full </w:t>
+      </w:r>
+      <w:r>
+        <w:t>budgeting</w:t>
+      </w:r>
+      <w:r>
+        <w:t>, predictive algorithms and/or bank statement uploads.</w:t>
+      </w:r>
+    </w:p>
+    <w:p>
+      <w:r>
+        <w:t>I am happy with everything I achieved in the development of the app, it is possibly not the most pretty or featureful but gave me the opportunity to learn and successfully implement Android features and concepts</w:t>
+      </w:r>
+      <w:r>
+        <w:t>.</w:t>
+      </w:r>
+    </w:p>
+    <w:p/>
+    <w:p>
+      <w:pPr>
+        <w:pStyle w:val="Heading2"/>
+      </w:pPr>
+      <w:r>
+        <w:t>Recommendation</w:t>
+      </w:r>
+      <w:r>
+        <w:t>s</w:t>
+      </w:r>
+    </w:p>
+    <w:p>
+      <w:pPr>
+        <w:tabs>
+          <w:tab w:val="left" w:pos="3744"/>
+        </w:tabs>
+      </w:pPr>
+      <w:r>
+        <w:t>If you are going to be working with date and time values with SQLite,</w:t>
+      </w:r>
+      <w:r>
+        <w:t xml:space="preserve"> regardless of the project,</w:t>
+      </w:r>
+      <w:r>
+        <w:t xml:space="preserve"> its probably best to store them as a Unix Epoch long value in the database. This makes it easier to convert to proper date-time values when called by the codebase.</w:t>
+      </w:r>
+    </w:p>
+    <w:p>
+      <w:pPr>
+        <w:tabs>
+          <w:tab w:val="left" w:pos="3744"/>
+        </w:tabs>
+      </w:pPr>
+      <w:r>
+        <w:lastRenderedPageBreak/>
         <w:t xml:space="preserve">Be careful with your time management and start working sooner rather than later. Implementing some of the features took longer than expected and small setbacks used ended up </w:t>
       </w:r>
       <w:r>
@@ -2480,6 +2445,7 @@
     <w:rsid w:val="00523717"/>
     <w:rsid w:val="00527A86"/>
     <w:rsid w:val="007522C3"/>
+    <w:rsid w:val="007C0A1A"/>
     <w:rsid w:val="00884D05"/>
     <w:rsid w:val="009B6277"/>
     <w:rsid w:val="009C5809"/>

</xml_diff>

<commit_message>
Created an instructional video, further updates to documentation and presentation
</commit_message>
<xml_diff>
--- a/Documentation/Final Project Documentation/SD6501_FinalProject_Documentation_MDuToit.docx
+++ b/Documentation/Final Project Documentation/SD6501_FinalProject_Documentation_MDuToit.docx
@@ -863,7 +863,7 @@
           <w:r>
             <w:fldChar w:fldCharType="separate"/>
           </w:r>
-          <w:hyperlink w:anchor="_Toc74215854" w:history="1">
+          <w:hyperlink w:anchor="_Toc74218527" w:history="1">
             <w:r>
               <w:rPr>
                 <w:rStyle w:val="Hyperlink"/>
@@ -890,7 +890,7 @@
                 <w:noProof/>
                 <w:webHidden/>
               </w:rPr>
-              <w:instrText xml:space="preserve"> PAGEREF _Toc74215854 \h </w:instrText>
+              <w:instrText xml:space="preserve"> PAGEREF _Toc74218527 \h </w:instrText>
             </w:r>
             <w:r>
               <w:rPr>
@@ -933,7 +933,7 @@
               <w:lang w:eastAsia="en-NZ"/>
             </w:rPr>
           </w:pPr>
-          <w:hyperlink w:anchor="_Toc74215855" w:history="1">
+          <w:hyperlink w:anchor="_Toc74218528" w:history="1">
             <w:r>
               <w:rPr>
                 <w:rStyle w:val="Hyperlink"/>
@@ -960,7 +960,7 @@
                 <w:noProof/>
                 <w:webHidden/>
               </w:rPr>
-              <w:instrText xml:space="preserve"> PAGEREF _Toc74215855 \h </w:instrText>
+              <w:instrText xml:space="preserve"> PAGEREF _Toc74218528 \h </w:instrText>
             </w:r>
             <w:r>
               <w:rPr>
@@ -1003,7 +1003,7 @@
               <w:lang w:eastAsia="en-NZ"/>
             </w:rPr>
           </w:pPr>
-          <w:hyperlink w:anchor="_Toc74215856" w:history="1">
+          <w:hyperlink w:anchor="_Toc74218529" w:history="1">
             <w:r>
               <w:rPr>
                 <w:rStyle w:val="Hyperlink"/>
@@ -1030,7 +1030,7 @@
                 <w:noProof/>
                 <w:webHidden/>
               </w:rPr>
-              <w:instrText xml:space="preserve"> PAGEREF _Toc74215856 \h </w:instrText>
+              <w:instrText xml:space="preserve"> PAGEREF _Toc74218529 \h </w:instrText>
             </w:r>
             <w:r>
               <w:rPr>
@@ -1073,7 +1073,7 @@
               <w:lang w:eastAsia="en-NZ"/>
             </w:rPr>
           </w:pPr>
-          <w:hyperlink w:anchor="_Toc74215857" w:history="1">
+          <w:hyperlink w:anchor="_Toc74218530" w:history="1">
             <w:r>
               <w:rPr>
                 <w:rStyle w:val="Hyperlink"/>
@@ -1100,7 +1100,7 @@
                 <w:noProof/>
                 <w:webHidden/>
               </w:rPr>
-              <w:instrText xml:space="preserve"> PAGEREF _Toc74215857 \h </w:instrText>
+              <w:instrText xml:space="preserve"> PAGEREF _Toc74218530 \h </w:instrText>
             </w:r>
             <w:r>
               <w:rPr>
@@ -1143,7 +1143,7 @@
               <w:lang w:eastAsia="en-NZ"/>
             </w:rPr>
           </w:pPr>
-          <w:hyperlink w:anchor="_Toc74215858" w:history="1">
+          <w:hyperlink w:anchor="_Toc74218531" w:history="1">
             <w:r>
               <w:rPr>
                 <w:rStyle w:val="Hyperlink"/>
@@ -1170,7 +1170,7 @@
                 <w:noProof/>
                 <w:webHidden/>
               </w:rPr>
-              <w:instrText xml:space="preserve"> PAGEREF _Toc74215858 \h </w:instrText>
+              <w:instrText xml:space="preserve"> PAGEREF _Toc74218531 \h </w:instrText>
             </w:r>
             <w:r>
               <w:rPr>
@@ -1213,7 +1213,7 @@
               <w:lang w:eastAsia="en-NZ"/>
             </w:rPr>
           </w:pPr>
-          <w:hyperlink w:anchor="_Toc74215859" w:history="1">
+          <w:hyperlink w:anchor="_Toc74218532" w:history="1">
             <w:r>
               <w:rPr>
                 <w:rStyle w:val="Hyperlink"/>
@@ -1240,7 +1240,7 @@
                 <w:noProof/>
                 <w:webHidden/>
               </w:rPr>
-              <w:instrText xml:space="preserve"> PAGEREF _Toc74215859 \h </w:instrText>
+              <w:instrText xml:space="preserve"> PAGEREF _Toc74218532 \h </w:instrText>
             </w:r>
             <w:r>
               <w:rPr>
@@ -1260,7 +1260,7 @@
                 <w:noProof/>
                 <w:webHidden/>
               </w:rPr>
-              <w:t>6</w:t>
+              <w:t>7</w:t>
             </w:r>
             <w:r>
               <w:rPr>
@@ -1283,7 +1283,7 @@
               <w:lang w:eastAsia="en-NZ"/>
             </w:rPr>
           </w:pPr>
-          <w:hyperlink w:anchor="_Toc74215860" w:history="1">
+          <w:hyperlink w:anchor="_Toc74218533" w:history="1">
             <w:r>
               <w:rPr>
                 <w:rStyle w:val="Hyperlink"/>
@@ -1310,7 +1310,7 @@
                 <w:noProof/>
                 <w:webHidden/>
               </w:rPr>
-              <w:instrText xml:space="preserve"> PAGEREF _Toc74215860 \h </w:instrText>
+              <w:instrText xml:space="preserve"> PAGEREF _Toc74218533 \h </w:instrText>
             </w:r>
             <w:r>
               <w:rPr>
@@ -1330,7 +1330,7 @@
                 <w:noProof/>
                 <w:webHidden/>
               </w:rPr>
-              <w:t>6</w:t>
+              <w:t>7</w:t>
             </w:r>
             <w:r>
               <w:rPr>
@@ -1353,7 +1353,7 @@
               <w:lang w:eastAsia="en-NZ"/>
             </w:rPr>
           </w:pPr>
-          <w:hyperlink w:anchor="_Toc74215861" w:history="1">
+          <w:hyperlink w:anchor="_Toc74218534" w:history="1">
             <w:r>
               <w:rPr>
                 <w:rStyle w:val="Hyperlink"/>
@@ -1380,7 +1380,7 @@
                 <w:noProof/>
                 <w:webHidden/>
               </w:rPr>
-              <w:instrText xml:space="preserve"> PAGEREF _Toc74215861 \h </w:instrText>
+              <w:instrText xml:space="preserve"> PAGEREF _Toc74218534 \h </w:instrText>
             </w:r>
             <w:r>
               <w:rPr>
@@ -1400,7 +1400,7 @@
                 <w:noProof/>
                 <w:webHidden/>
               </w:rPr>
-              <w:t>6</w:t>
+              <w:t>7</w:t>
             </w:r>
             <w:r>
               <w:rPr>
@@ -1423,7 +1423,7 @@
               <w:lang w:eastAsia="en-NZ"/>
             </w:rPr>
           </w:pPr>
-          <w:hyperlink w:anchor="_Toc74215862" w:history="1">
+          <w:hyperlink w:anchor="_Toc74218535" w:history="1">
             <w:r>
               <w:rPr>
                 <w:rStyle w:val="Hyperlink"/>
@@ -1450,7 +1450,7 @@
                 <w:noProof/>
                 <w:webHidden/>
               </w:rPr>
-              <w:instrText xml:space="preserve"> PAGEREF _Toc74215862 \h </w:instrText>
+              <w:instrText xml:space="preserve"> PAGEREF _Toc74218535 \h </w:instrText>
             </w:r>
             <w:r>
               <w:rPr>
@@ -1470,7 +1470,7 @@
                 <w:noProof/>
                 <w:webHidden/>
               </w:rPr>
-              <w:t>6</w:t>
+              <w:t>7</w:t>
             </w:r>
             <w:r>
               <w:rPr>
@@ -1493,7 +1493,7 @@
               <w:lang w:eastAsia="en-NZ"/>
             </w:rPr>
           </w:pPr>
-          <w:hyperlink w:anchor="_Toc74215863" w:history="1">
+          <w:hyperlink w:anchor="_Toc74218536" w:history="1">
             <w:r>
               <w:rPr>
                 <w:rStyle w:val="Hyperlink"/>
@@ -1520,7 +1520,7 @@
                 <w:noProof/>
                 <w:webHidden/>
               </w:rPr>
-              <w:instrText xml:space="preserve"> PAGEREF _Toc74215863 \h </w:instrText>
+              <w:instrText xml:space="preserve"> PAGEREF _Toc74218536 \h </w:instrText>
             </w:r>
             <w:r>
               <w:rPr>
@@ -1577,7 +1577,7 @@
           <w:noProof/>
         </w:rPr>
       </w:pPr>
-      <w:bookmarkStart w:id="0" w:name="_Toc74215854"/>
+      <w:bookmarkStart w:id="0" w:name="_Toc74218527"/>
       <w:r>
         <w:rPr>
           <w:noProof/>
@@ -1602,30 +1602,15 @@
         </w:rPr>
       </w:pPr>
       <w:r>
-        <w:rPr>
-          <w:b/>
-          <w:bCs/>
-          <w:noProof/>
-        </w:rPr>
         <w:fldChar w:fldCharType="begin"/>
       </w:r>
       <w:r>
-        <w:rPr>
-          <w:b/>
-          <w:bCs/>
-          <w:noProof/>
-        </w:rPr>
         <w:instrText xml:space="preserve"> TOC \h \z \c "Figure" </w:instrText>
       </w:r>
       <w:r>
-        <w:rPr>
-          <w:b/>
-          <w:bCs/>
-          <w:noProof/>
-        </w:rPr>
         <w:fldChar w:fldCharType="separate"/>
       </w:r>
-      <w:hyperlink w:anchor="_Toc74215865" w:history="1">
+      <w:hyperlink w:anchor="_Toc74216436" w:history="1">
         <w:r>
           <w:rPr>
             <w:rStyle w:val="Hyperlink"/>
@@ -1652,7 +1637,7 @@
             <w:noProof/>
             <w:webHidden/>
           </w:rPr>
-          <w:instrText xml:space="preserve"> PAGEREF _Toc74215865 \h </w:instrText>
+          <w:instrText xml:space="preserve"> PAGEREF _Toc74216436 \h </w:instrText>
         </w:r>
         <w:r>
           <w:rPr>
@@ -1698,7 +1683,7 @@
           <w:lang w:eastAsia="en-NZ"/>
         </w:rPr>
       </w:pPr>
-      <w:hyperlink w:anchor="_Toc74215866" w:history="1">
+      <w:hyperlink w:anchor="_Toc74216437" w:history="1">
         <w:r>
           <w:rPr>
             <w:rStyle w:val="Hyperlink"/>
@@ -1725,7 +1710,7 @@
             <w:noProof/>
             <w:webHidden/>
           </w:rPr>
-          <w:instrText xml:space="preserve"> PAGEREF _Toc74215866 \h </w:instrText>
+          <w:instrText xml:space="preserve"> PAGEREF _Toc74216437 \h </w:instrText>
         </w:r>
         <w:r>
           <w:rPr>
@@ -1771,7 +1756,7 @@
           <w:lang w:eastAsia="en-NZ"/>
         </w:rPr>
       </w:pPr>
-      <w:hyperlink w:anchor="_Toc74215867" w:history="1">
+      <w:hyperlink w:anchor="_Toc74216438" w:history="1">
         <w:r>
           <w:rPr>
             <w:rStyle w:val="Hyperlink"/>
@@ -1798,7 +1783,7 @@
             <w:noProof/>
             <w:webHidden/>
           </w:rPr>
-          <w:instrText xml:space="preserve"> PAGEREF _Toc74215867 \h </w:instrText>
+          <w:instrText xml:space="preserve"> PAGEREF _Toc74216438 \h </w:instrText>
         </w:r>
         <w:r>
           <w:rPr>
@@ -1844,7 +1829,7 @@
           <w:lang w:eastAsia="en-NZ"/>
         </w:rPr>
       </w:pPr>
-      <w:hyperlink w:anchor="_Toc74215868" w:history="1">
+      <w:hyperlink w:anchor="_Toc74216439" w:history="1">
         <w:r>
           <w:rPr>
             <w:rStyle w:val="Hyperlink"/>
@@ -1871,7 +1856,7 @@
             <w:noProof/>
             <w:webHidden/>
           </w:rPr>
-          <w:instrText xml:space="preserve"> PAGEREF _Toc74215868 \h </w:instrText>
+          <w:instrText xml:space="preserve"> PAGEREF _Toc74216439 \h </w:instrText>
         </w:r>
         <w:r>
           <w:rPr>
@@ -1917,7 +1902,7 @@
           <w:lang w:eastAsia="en-NZ"/>
         </w:rPr>
       </w:pPr>
-      <w:hyperlink w:anchor="_Toc74215869" w:history="1">
+      <w:hyperlink w:anchor="_Toc74216440" w:history="1">
         <w:r>
           <w:rPr>
             <w:rStyle w:val="Hyperlink"/>
@@ -1944,7 +1929,7 @@
             <w:noProof/>
             <w:webHidden/>
           </w:rPr>
-          <w:instrText xml:space="preserve"> PAGEREF _Toc74215869 \h </w:instrText>
+          <w:instrText xml:space="preserve"> PAGEREF _Toc74216440 \h </w:instrText>
         </w:r>
         <w:r>
           <w:rPr>
@@ -1990,7 +1975,7 @@
           <w:lang w:eastAsia="en-NZ"/>
         </w:rPr>
       </w:pPr>
-      <w:hyperlink w:anchor="_Toc74215870" w:history="1">
+      <w:hyperlink w:anchor="_Toc74216441" w:history="1">
         <w:r>
           <w:rPr>
             <w:rStyle w:val="Hyperlink"/>
@@ -2017,7 +2002,7 @@
             <w:noProof/>
             <w:webHidden/>
           </w:rPr>
-          <w:instrText xml:space="preserve"> PAGEREF _Toc74215870 \h </w:instrText>
+          <w:instrText xml:space="preserve"> PAGEREF _Toc74216441 \h </w:instrText>
         </w:r>
         <w:r>
           <w:rPr>
@@ -2063,7 +2048,7 @@
           <w:lang w:eastAsia="en-NZ"/>
         </w:rPr>
       </w:pPr>
-      <w:hyperlink w:anchor="_Toc74215871" w:history="1">
+      <w:hyperlink w:anchor="_Toc74216442" w:history="1">
         <w:r>
           <w:rPr>
             <w:rStyle w:val="Hyperlink"/>
@@ -2090,7 +2075,7 @@
             <w:noProof/>
             <w:webHidden/>
           </w:rPr>
-          <w:instrText xml:space="preserve"> PAGEREF _Toc74215871 \h </w:instrText>
+          <w:instrText xml:space="preserve"> PAGEREF _Toc74216442 \h </w:instrText>
         </w:r>
         <w:r>
           <w:rPr>
@@ -2136,7 +2121,7 @@
           <w:lang w:eastAsia="en-NZ"/>
         </w:rPr>
       </w:pPr>
-      <w:hyperlink w:anchor="_Toc74215872" w:history="1">
+      <w:hyperlink w:anchor="_Toc74216443" w:history="1">
         <w:r>
           <w:rPr>
             <w:rStyle w:val="Hyperlink"/>
@@ -2163,7 +2148,7 @@
             <w:noProof/>
             <w:webHidden/>
           </w:rPr>
-          <w:instrText xml:space="preserve"> PAGEREF _Toc74215872 \h </w:instrText>
+          <w:instrText xml:space="preserve"> PAGEREF _Toc74216443 \h </w:instrText>
         </w:r>
         <w:r>
           <w:rPr>
@@ -2209,7 +2194,7 @@
           <w:lang w:eastAsia="en-NZ"/>
         </w:rPr>
       </w:pPr>
-      <w:hyperlink w:anchor="_Toc74215873" w:history="1">
+      <w:hyperlink w:anchor="_Toc74216444" w:history="1">
         <w:r>
           <w:rPr>
             <w:rStyle w:val="Hyperlink"/>
@@ -2236,7 +2221,7 @@
             <w:noProof/>
             <w:webHidden/>
           </w:rPr>
-          <w:instrText xml:space="preserve"> PAGEREF _Toc74215873 \h </w:instrText>
+          <w:instrText xml:space="preserve"> PAGEREF _Toc74216444 \h </w:instrText>
         </w:r>
         <w:r>
           <w:rPr>
@@ -2282,7 +2267,7 @@
           <w:lang w:eastAsia="en-NZ"/>
         </w:rPr>
       </w:pPr>
-      <w:hyperlink w:anchor="_Toc74215874" w:history="1">
+      <w:hyperlink w:anchor="_Toc74216445" w:history="1">
         <w:r>
           <w:rPr>
             <w:rStyle w:val="Hyperlink"/>
@@ -2309,7 +2294,7 @@
             <w:noProof/>
             <w:webHidden/>
           </w:rPr>
-          <w:instrText xml:space="preserve"> PAGEREF _Toc74215874 \h </w:instrText>
+          <w:instrText xml:space="preserve"> PAGEREF _Toc74216445 \h </w:instrText>
         </w:r>
         <w:r>
           <w:rPr>
@@ -2355,7 +2340,7 @@
           <w:lang w:eastAsia="en-NZ"/>
         </w:rPr>
       </w:pPr>
-      <w:hyperlink w:anchor="_Toc74215875" w:history="1">
+      <w:hyperlink w:anchor="_Toc74216446" w:history="1">
         <w:r>
           <w:rPr>
             <w:rStyle w:val="Hyperlink"/>
@@ -2382,7 +2367,7 @@
             <w:noProof/>
             <w:webHidden/>
           </w:rPr>
-          <w:instrText xml:space="preserve"> PAGEREF _Toc74215875 \h </w:instrText>
+          <w:instrText xml:space="preserve"> PAGEREF _Toc74216446 \h </w:instrText>
         </w:r>
         <w:r>
           <w:rPr>
@@ -2428,7 +2413,7 @@
           <w:lang w:eastAsia="en-NZ"/>
         </w:rPr>
       </w:pPr>
-      <w:hyperlink w:anchor="_Toc74215876" w:history="1">
+      <w:hyperlink w:anchor="_Toc74216447" w:history="1">
         <w:r>
           <w:rPr>
             <w:rStyle w:val="Hyperlink"/>
@@ -2455,7 +2440,7 @@
             <w:noProof/>
             <w:webHidden/>
           </w:rPr>
-          <w:instrText xml:space="preserve"> PAGEREF _Toc74215876 \h </w:instrText>
+          <w:instrText xml:space="preserve"> PAGEREF _Toc74216447 \h </w:instrText>
         </w:r>
         <w:r>
           <w:rPr>
@@ -2501,13 +2486,13 @@
           <w:lang w:eastAsia="en-NZ"/>
         </w:rPr>
       </w:pPr>
-      <w:hyperlink w:anchor="_Toc74215877" w:history="1">
+      <w:hyperlink w:anchor="_Toc74216448" w:history="1">
         <w:r>
           <w:rPr>
             <w:rStyle w:val="Hyperlink"/>
             <w:noProof/>
           </w:rPr>
-          <w:t>Figure 13 - Updating the PIN in the Settings Activity\</w:t>
+          <w:t>Figure 13 - Updating the PIN in the Settings Activity</w:t>
         </w:r>
         <w:r>
           <w:rPr>
@@ -2528,7 +2513,7 @@
             <w:noProof/>
             <w:webHidden/>
           </w:rPr>
-          <w:instrText xml:space="preserve"> PAGEREF _Toc74215877 \h </w:instrText>
+          <w:instrText xml:space="preserve"> PAGEREF _Toc74216448 \h </w:instrText>
         </w:r>
         <w:r>
           <w:rPr>
@@ -2574,7 +2559,7 @@
           <w:lang w:eastAsia="en-NZ"/>
         </w:rPr>
       </w:pPr>
-      <w:hyperlink w:anchor="_Toc74215878" w:history="1">
+      <w:hyperlink w:anchor="_Toc74216449" w:history="1">
         <w:r>
           <w:rPr>
             <w:rStyle w:val="Hyperlink"/>
@@ -2601,7 +2586,7 @@
             <w:noProof/>
             <w:webHidden/>
           </w:rPr>
-          <w:instrText xml:space="preserve"> PAGEREF _Toc74215878 \h </w:instrText>
+          <w:instrText xml:space="preserve"> PAGEREF _Toc74216449 \h </w:instrText>
         </w:r>
         <w:r>
           <w:rPr>
@@ -2634,18 +2619,152 @@
     </w:p>
     <w:p>
       <w:pPr>
+        <w:pStyle w:val="TableofFigures"/>
+        <w:tabs>
+          <w:tab w:val="right" w:leader="dot" w:pos="9016"/>
+        </w:tabs>
         <w:rPr>
-          <w:b/>
-          <w:bCs/>
+          <w:rFonts w:eastAsiaTheme="minorEastAsia" w:cstheme="minorBidi"/>
+          <w:smallCaps w:val="0"/>
           <w:noProof/>
+          <w:sz w:val="22"/>
+          <w:szCs w:val="22"/>
+          <w:lang w:eastAsia="en-NZ"/>
         </w:rPr>
       </w:pPr>
-      <w:r>
+      <w:hyperlink w:anchor="_Toc74216450" w:history="1">
+        <w:r>
+          <w:rPr>
+            <w:rStyle w:val="Hyperlink"/>
+            <w:noProof/>
+          </w:rPr>
+          <w:t>Figure 15 - App Icon</w:t>
+        </w:r>
+        <w:r>
+          <w:rPr>
+            <w:noProof/>
+            <w:webHidden/>
+          </w:rPr>
+          <w:tab/>
+        </w:r>
+        <w:r>
+          <w:rPr>
+            <w:noProof/>
+            <w:webHidden/>
+          </w:rPr>
+          <w:fldChar w:fldCharType="begin"/>
+        </w:r>
+        <w:r>
+          <w:rPr>
+            <w:noProof/>
+            <w:webHidden/>
+          </w:rPr>
+          <w:instrText xml:space="preserve"> PAGEREF _Toc74216450 \h </w:instrText>
+        </w:r>
+        <w:r>
+          <w:rPr>
+            <w:noProof/>
+            <w:webHidden/>
+          </w:rPr>
+        </w:r>
+        <w:r>
+          <w:rPr>
+            <w:noProof/>
+            <w:webHidden/>
+          </w:rPr>
+          <w:fldChar w:fldCharType="separate"/>
+        </w:r>
+        <w:r>
+          <w:rPr>
+            <w:noProof/>
+            <w:webHidden/>
+          </w:rPr>
+          <w:t>6</w:t>
+        </w:r>
+        <w:r>
+          <w:rPr>
+            <w:noProof/>
+            <w:webHidden/>
+          </w:rPr>
+          <w:fldChar w:fldCharType="end"/>
+        </w:r>
+      </w:hyperlink>
+    </w:p>
+    <w:p>
+      <w:pPr>
+        <w:pStyle w:val="TableofFigures"/>
+        <w:tabs>
+          <w:tab w:val="right" w:leader="dot" w:pos="9016"/>
+        </w:tabs>
         <w:rPr>
-          <w:b/>
-          <w:bCs/>
+          <w:rFonts w:eastAsiaTheme="minorEastAsia" w:cstheme="minorBidi"/>
+          <w:smallCaps w:val="0"/>
           <w:noProof/>
+          <w:sz w:val="22"/>
+          <w:szCs w:val="22"/>
+          <w:lang w:eastAsia="en-NZ"/>
         </w:rPr>
+      </w:pPr>
+      <w:hyperlink w:anchor="_Toc74216451" w:history="1">
+        <w:r>
+          <w:rPr>
+            <w:rStyle w:val="Hyperlink"/>
+            <w:noProof/>
+          </w:rPr>
+          <w:t>Figure 16 - App Icon on Activity</w:t>
+        </w:r>
+        <w:r>
+          <w:rPr>
+            <w:noProof/>
+            <w:webHidden/>
+          </w:rPr>
+          <w:tab/>
+        </w:r>
+        <w:r>
+          <w:rPr>
+            <w:noProof/>
+            <w:webHidden/>
+          </w:rPr>
+          <w:fldChar w:fldCharType="begin"/>
+        </w:r>
+        <w:r>
+          <w:rPr>
+            <w:noProof/>
+            <w:webHidden/>
+          </w:rPr>
+          <w:instrText xml:space="preserve"> PAGEREF _Toc74216451 \h </w:instrText>
+        </w:r>
+        <w:r>
+          <w:rPr>
+            <w:noProof/>
+            <w:webHidden/>
+          </w:rPr>
+        </w:r>
+        <w:r>
+          <w:rPr>
+            <w:noProof/>
+            <w:webHidden/>
+          </w:rPr>
+          <w:fldChar w:fldCharType="separate"/>
+        </w:r>
+        <w:r>
+          <w:rPr>
+            <w:noProof/>
+            <w:webHidden/>
+          </w:rPr>
+          <w:t>6</w:t>
+        </w:r>
+        <w:r>
+          <w:rPr>
+            <w:noProof/>
+            <w:webHidden/>
+          </w:rPr>
+          <w:fldChar w:fldCharType="end"/>
+        </w:r>
+      </w:hyperlink>
+    </w:p>
+    <w:p>
+      <w:r>
         <w:fldChar w:fldCharType="end"/>
       </w:r>
     </w:p>
@@ -2653,7 +2772,7 @@
       <w:pPr>
         <w:pStyle w:val="Heading1"/>
       </w:pPr>
-      <w:bookmarkStart w:id="1" w:name="_Toc74215855"/>
+      <w:bookmarkStart w:id="1" w:name="_Toc74218528"/>
       <w:r>
         <w:t>C</w:t>
       </w:r>
@@ -2768,7 +2887,7 @@
       <w:pPr>
         <w:pStyle w:val="Heading1"/>
       </w:pPr>
-      <w:bookmarkStart w:id="2" w:name="_Toc74215856"/>
+      <w:bookmarkStart w:id="2" w:name="_Toc74218529"/>
       <w:r>
         <w:lastRenderedPageBreak/>
         <w:t xml:space="preserve">Improvements, </w:t>
@@ -3087,7 +3206,7 @@
       <w:pPr>
         <w:pStyle w:val="Heading1"/>
       </w:pPr>
-      <w:bookmarkStart w:id="3" w:name="_Toc74215857"/>
+      <w:bookmarkStart w:id="3" w:name="_Toc74218530"/>
       <w:r>
         <w:t>Constraints &amp; Strategies</w:t>
       </w:r>
@@ -3153,11 +3272,23 @@
           <w:bCs/>
         </w:rPr>
       </w:pPr>
-      <w:r>
+    </w:p>
+    <w:p>
+      <w:pPr>
+        <w:tabs>
+          <w:tab w:val="left" w:pos="3744"/>
+        </w:tabs>
         <w:rPr>
           <w:b/>
           <w:bCs/>
         </w:rPr>
+      </w:pPr>
+      <w:r>
+        <w:rPr>
+          <w:b/>
+          <w:bCs/>
+        </w:rPr>
+        <w:lastRenderedPageBreak/>
         <w:t xml:space="preserve">A randomly </w:t>
       </w:r>
       <w:r>
@@ -3175,7 +3306,6 @@
         </w:tabs>
       </w:pPr>
       <w:r>
-        <w:lastRenderedPageBreak/>
         <w:t>I had one specific Espresso Test that</w:t>
       </w:r>
       <w:r>
@@ -3220,7 +3350,7 @@
       <w:pPr>
         <w:pStyle w:val="Heading1"/>
       </w:pPr>
-      <w:bookmarkStart w:id="4" w:name="_Toc74215858"/>
+      <w:bookmarkStart w:id="4" w:name="_Toc74218531"/>
       <w:r>
         <w:t>Final Application Screenshots</w:t>
       </w:r>
@@ -3309,6 +3439,7 @@
             </w:pPr>
             <w:bookmarkStart w:id="5" w:name="_Toc74215342"/>
             <w:bookmarkStart w:id="6" w:name="_Toc74215865"/>
+            <w:bookmarkStart w:id="7" w:name="_Toc74216436"/>
             <w:r>
               <w:t xml:space="preserve">Figure </w:t>
             </w:r>
@@ -3335,6 +3466,7 @@
             </w:r>
             <w:bookmarkEnd w:id="5"/>
             <w:bookmarkEnd w:id="6"/>
+            <w:bookmarkEnd w:id="7"/>
           </w:p>
           <w:p/>
         </w:tc>
@@ -3400,7 +3532,8 @@
             <w:pPr>
               <w:pStyle w:val="Caption"/>
             </w:pPr>
-            <w:bookmarkStart w:id="7" w:name="_Toc74215866"/>
+            <w:bookmarkStart w:id="8" w:name="_Toc74215866"/>
+            <w:bookmarkStart w:id="9" w:name="_Toc74216437"/>
             <w:r>
               <w:t xml:space="preserve">Figure </w:t>
             </w:r>
@@ -3415,7 +3548,8 @@
             <w:r>
               <w:t xml:space="preserve"> - Register a new User</w:t>
             </w:r>
-            <w:bookmarkEnd w:id="7"/>
+            <w:bookmarkEnd w:id="8"/>
+            <w:bookmarkEnd w:id="9"/>
           </w:p>
         </w:tc>
       </w:tr>
@@ -3502,7 +3636,8 @@
             <w:pPr>
               <w:pStyle w:val="Caption"/>
             </w:pPr>
-            <w:bookmarkStart w:id="8" w:name="_Toc74215867"/>
+            <w:bookmarkStart w:id="10" w:name="_Toc74215867"/>
+            <w:bookmarkStart w:id="11" w:name="_Toc74216438"/>
             <w:r>
               <w:t xml:space="preserve">Figure </w:t>
             </w:r>
@@ -3517,7 +3652,8 @@
             <w:r>
               <w:t xml:space="preserve"> - Biometric Login Prompt (Login)</w:t>
             </w:r>
-            <w:bookmarkEnd w:id="8"/>
+            <w:bookmarkEnd w:id="10"/>
+            <w:bookmarkEnd w:id="11"/>
           </w:p>
         </w:tc>
         <w:tc>
@@ -3582,7 +3718,8 @@
             <w:pPr>
               <w:pStyle w:val="Caption"/>
             </w:pPr>
-            <w:bookmarkStart w:id="9" w:name="_Toc74215868"/>
+            <w:bookmarkStart w:id="12" w:name="_Toc74215868"/>
+            <w:bookmarkStart w:id="13" w:name="_Toc74216439"/>
             <w:r>
               <w:t xml:space="preserve">Figure </w:t>
             </w:r>
@@ -3600,7 +3737,8 @@
             <w:r>
               <w:t>Error message if no Username is entered</w:t>
             </w:r>
-            <w:bookmarkEnd w:id="9"/>
+            <w:bookmarkEnd w:id="12"/>
+            <w:bookmarkEnd w:id="13"/>
           </w:p>
         </w:tc>
       </w:tr>
@@ -3688,7 +3826,8 @@
             <w:pPr>
               <w:pStyle w:val="Caption"/>
             </w:pPr>
-            <w:bookmarkStart w:id="10" w:name="_Toc74215869"/>
+            <w:bookmarkStart w:id="14" w:name="_Toc74215869"/>
+            <w:bookmarkStart w:id="15" w:name="_Toc74216440"/>
             <w:r>
               <w:t xml:space="preserve">Figure </w:t>
             </w:r>
@@ -3706,7 +3845,8 @@
             <w:r>
               <w:t>Main Activity with three buttons for primary actions</w:t>
             </w:r>
-            <w:bookmarkEnd w:id="10"/>
+            <w:bookmarkEnd w:id="14"/>
+            <w:bookmarkEnd w:id="15"/>
           </w:p>
         </w:tc>
         <w:tc>
@@ -3771,7 +3911,8 @@
             <w:pPr>
               <w:pStyle w:val="Caption"/>
             </w:pPr>
-            <w:bookmarkStart w:id="11" w:name="_Toc74215870"/>
+            <w:bookmarkStart w:id="16" w:name="_Toc74215870"/>
+            <w:bookmarkStart w:id="17" w:name="_Toc74216441"/>
             <w:r>
               <w:t xml:space="preserve">Figure </w:t>
             </w:r>
@@ -3789,7 +3930,8 @@
             <w:r>
               <w:t>View Transactions Activity showing all the recorded transactions and the new Floating Action Button.</w:t>
             </w:r>
-            <w:bookmarkEnd w:id="11"/>
+            <w:bookmarkEnd w:id="16"/>
+            <w:bookmarkEnd w:id="17"/>
           </w:p>
         </w:tc>
       </w:tr>
@@ -3874,7 +4016,8 @@
             <w:pPr>
               <w:pStyle w:val="Caption"/>
             </w:pPr>
-            <w:bookmarkStart w:id="12" w:name="_Toc74215871"/>
+            <w:bookmarkStart w:id="18" w:name="_Toc74215871"/>
+            <w:bookmarkStart w:id="19" w:name="_Toc74216442"/>
             <w:r>
               <w:t xml:space="preserve">Figure </w:t>
             </w:r>
@@ -3898,7 +4041,8 @@
             <w:r>
               <w:t>.</w:t>
             </w:r>
-            <w:bookmarkEnd w:id="12"/>
+            <w:bookmarkEnd w:id="18"/>
+            <w:bookmarkEnd w:id="19"/>
           </w:p>
         </w:tc>
         <w:tc>
@@ -3969,7 +4113,8 @@
             <w:pPr>
               <w:pStyle w:val="Caption"/>
             </w:pPr>
-            <w:bookmarkStart w:id="13" w:name="_Toc74215872"/>
+            <w:bookmarkStart w:id="20" w:name="_Toc74215872"/>
+            <w:bookmarkStart w:id="21" w:name="_Toc74216443"/>
             <w:r>
               <w:t xml:space="preserve">Figure </w:t>
             </w:r>
@@ -3987,7 +4132,8 @@
             <w:r>
               <w:t>View Account Balances Activity with the new Floating Action Button</w:t>
             </w:r>
-            <w:bookmarkEnd w:id="13"/>
+            <w:bookmarkEnd w:id="20"/>
+            <w:bookmarkEnd w:id="21"/>
           </w:p>
         </w:tc>
       </w:tr>
@@ -4075,7 +4221,8 @@
             <w:pPr>
               <w:pStyle w:val="Caption"/>
             </w:pPr>
-            <w:bookmarkStart w:id="14" w:name="_Toc74215873"/>
+            <w:bookmarkStart w:id="22" w:name="_Toc74215873"/>
+            <w:bookmarkStart w:id="23" w:name="_Toc74216444"/>
             <w:r>
               <w:t xml:space="preserve">Figure </w:t>
             </w:r>
@@ -4090,7 +4237,8 @@
             <w:r>
               <w:t xml:space="preserve"> - Add a new Account</w:t>
             </w:r>
-            <w:bookmarkEnd w:id="14"/>
+            <w:bookmarkEnd w:id="22"/>
+            <w:bookmarkEnd w:id="23"/>
           </w:p>
         </w:tc>
         <w:tc>
@@ -4155,7 +4303,8 @@
             <w:pPr>
               <w:pStyle w:val="Caption"/>
             </w:pPr>
-            <w:bookmarkStart w:id="15" w:name="_Toc74215874"/>
+            <w:bookmarkStart w:id="24" w:name="_Toc74215874"/>
+            <w:bookmarkStart w:id="25" w:name="_Toc74216445"/>
             <w:r>
               <w:t xml:space="preserve">Figure </w:t>
             </w:r>
@@ -4170,7 +4319,8 @@
             <w:r>
               <w:t xml:space="preserve"> - Update an existing Account</w:t>
             </w:r>
-            <w:bookmarkEnd w:id="15"/>
+            <w:bookmarkEnd w:id="24"/>
+            <w:bookmarkEnd w:id="25"/>
           </w:p>
         </w:tc>
       </w:tr>
@@ -4257,7 +4407,8 @@
             <w:pPr>
               <w:pStyle w:val="Caption"/>
             </w:pPr>
-            <w:bookmarkStart w:id="16" w:name="_Toc74215875"/>
+            <w:bookmarkStart w:id="26" w:name="_Toc74215875"/>
+            <w:bookmarkStart w:id="27" w:name="_Toc74216446"/>
             <w:r>
               <w:t xml:space="preserve">Figure </w:t>
             </w:r>
@@ -4272,7 +4423,8 @@
             <w:r>
               <w:t xml:space="preserve"> - the updated Settings Activity with options to update the Username and Pin of the person logged in.</w:t>
             </w:r>
-            <w:bookmarkEnd w:id="16"/>
+            <w:bookmarkEnd w:id="26"/>
+            <w:bookmarkEnd w:id="27"/>
           </w:p>
           <w:p/>
         </w:tc>
@@ -4338,7 +4490,8 @@
             <w:pPr>
               <w:pStyle w:val="Caption"/>
             </w:pPr>
-            <w:bookmarkStart w:id="17" w:name="_Toc74215876"/>
+            <w:bookmarkStart w:id="28" w:name="_Toc74215876"/>
+            <w:bookmarkStart w:id="29" w:name="_Toc74216447"/>
             <w:r>
               <w:t xml:space="preserve">Figure </w:t>
             </w:r>
@@ -4353,7 +4506,8 @@
             <w:r>
               <w:t xml:space="preserve"> - Updating the Username in the Settings Activity</w:t>
             </w:r>
-            <w:bookmarkEnd w:id="17"/>
+            <w:bookmarkEnd w:id="28"/>
+            <w:bookmarkEnd w:id="29"/>
           </w:p>
           <w:p/>
         </w:tc>
@@ -4442,7 +4596,8 @@
             <w:pPr>
               <w:pStyle w:val="Caption"/>
             </w:pPr>
-            <w:bookmarkStart w:id="18" w:name="_Toc74215877"/>
+            <w:bookmarkStart w:id="30" w:name="_Toc74215877"/>
+            <w:bookmarkStart w:id="31" w:name="_Toc74216448"/>
             <w:r>
               <w:t xml:space="preserve">Figure </w:t>
             </w:r>
@@ -4455,9 +4610,10 @@
               </w:r>
             </w:fldSimple>
             <w:r>
-              <w:t xml:space="preserve"> - Updating the PIN in the Settings Activity\</w:t>
-            </w:r>
-            <w:bookmarkEnd w:id="18"/>
+              <w:t xml:space="preserve"> - Updating the PIN in the Settings Activity</w:t>
+            </w:r>
+            <w:bookmarkEnd w:id="30"/>
+            <w:bookmarkEnd w:id="31"/>
           </w:p>
           <w:p/>
         </w:tc>
@@ -4523,7 +4679,8 @@
             <w:pPr>
               <w:pStyle w:val="Caption"/>
             </w:pPr>
-            <w:bookmarkStart w:id="19" w:name="_Toc74215878"/>
+            <w:bookmarkStart w:id="32" w:name="_Toc74215878"/>
+            <w:bookmarkStart w:id="33" w:name="_Toc74216449"/>
             <w:r>
               <w:t xml:space="preserve">Figure </w:t>
             </w:r>
@@ -4538,28 +4695,206 @@
             <w:r>
               <w:t xml:space="preserve"> - Updating an existing Transaction, also with the updated Date and Time Pickers</w:t>
             </w:r>
-            <w:bookmarkEnd w:id="19"/>
+            <w:bookmarkEnd w:id="32"/>
+            <w:bookmarkEnd w:id="33"/>
           </w:p>
         </w:tc>
       </w:tr>
     </w:tbl>
     <w:p/>
+    <w:tbl>
+      <w:tblPr>
+        <w:tblStyle w:val="TableGrid"/>
+        <w:tblW w:w="0" w:type="auto"/>
+        <w:tblLook w:val="04A0" w:firstRow="1" w:lastRow="0" w:firstColumn="1" w:lastColumn="0" w:noHBand="0" w:noVBand="1"/>
+      </w:tblPr>
+      <w:tblGrid>
+        <w:gridCol w:w="4508"/>
+        <w:gridCol w:w="4508"/>
+      </w:tblGrid>
+      <w:tr>
+        <w:tc>
+          <w:tcPr>
+            <w:tcW w:w="4508" w:type="dxa"/>
+          </w:tcPr>
+          <w:p>
+            <w:pPr>
+              <w:keepNext/>
+              <w:tabs>
+                <w:tab w:val="left" w:pos="3744"/>
+              </w:tabs>
+            </w:pPr>
+            <w:r>
+              <w:rPr>
+                <w:noProof/>
+              </w:rPr>
+              <w:drawing>
+                <wp:inline distT="0" distB="0" distL="0" distR="0" wp14:anchorId="1A04B91E" wp14:editId="6760AA83">
+                  <wp:extent cx="2417777" cy="2489200"/>
+                  <wp:effectExtent l="0" t="0" r="1905" b="6350"/>
+                  <wp:docPr id="18" name="Picture 18" descr="A picture containing text, nature&#10;&#10;Description automatically generated"/>
+                  <wp:cNvGraphicFramePr>
+                    <a:graphicFrameLocks xmlns:a="http://schemas.openxmlformats.org/drawingml/2006/main" noChangeAspect="1"/>
+                  </wp:cNvGraphicFramePr>
+                  <a:graphic xmlns:a="http://schemas.openxmlformats.org/drawingml/2006/main">
+                    <a:graphicData uri="http://schemas.openxmlformats.org/drawingml/2006/picture">
+                      <pic:pic xmlns:pic="http://schemas.openxmlformats.org/drawingml/2006/picture">
+                        <pic:nvPicPr>
+                          <pic:cNvPr id="18" name="Picture 18" descr="A picture containing text, nature&#10;&#10;Description automatically generated"/>
+                          <pic:cNvPicPr/>
+                        </pic:nvPicPr>
+                        <pic:blipFill rotWithShape="1">
+                          <a:blip r:embed="rId24" cstate="print">
+                            <a:extLst>
+                              <a:ext uri="{28A0092B-C50C-407E-A947-70E740481C1C}">
+                                <a14:useLocalDpi xmlns:a14="http://schemas.microsoft.com/office/drawing/2010/main" val="0"/>
+                              </a:ext>
+                            </a:extLst>
+                          </a:blip>
+                          <a:srcRect b="42091"/>
+                          <a:stretch/>
+                        </pic:blipFill>
+                        <pic:spPr bwMode="auto">
+                          <a:xfrm>
+                            <a:off x="0" y="0"/>
+                            <a:ext cx="2432697" cy="2504561"/>
+                          </a:xfrm>
+                          <a:prstGeom prst="rect">
+                            <a:avLst/>
+                          </a:prstGeom>
+                          <a:ln>
+                            <a:noFill/>
+                          </a:ln>
+                          <a:extLst>
+                            <a:ext uri="{53640926-AAD7-44D8-BBD7-CCE9431645EC}">
+                              <a14:shadowObscured xmlns:a14="http://schemas.microsoft.com/office/drawing/2010/main"/>
+                            </a:ext>
+                          </a:extLst>
+                        </pic:spPr>
+                      </pic:pic>
+                    </a:graphicData>
+                  </a:graphic>
+                </wp:inline>
+              </w:drawing>
+            </w:r>
+          </w:p>
+          <w:p>
+            <w:pPr>
+              <w:pStyle w:val="Caption"/>
+            </w:pPr>
+            <w:bookmarkStart w:id="34" w:name="_Toc74216450"/>
+            <w:r>
+              <w:t xml:space="preserve">Figure </w:t>
+            </w:r>
+            <w:fldSimple w:instr=" SEQ Figure \* ARABIC ">
+              <w:r>
+                <w:rPr>
+                  <w:noProof/>
+                </w:rPr>
+                <w:t>15</w:t>
+              </w:r>
+            </w:fldSimple>
+            <w:r>
+              <w:t xml:space="preserve"> - App Icon</w:t>
+            </w:r>
+            <w:bookmarkEnd w:id="34"/>
+          </w:p>
+        </w:tc>
+        <w:tc>
+          <w:tcPr>
+            <w:tcW w:w="4508" w:type="dxa"/>
+          </w:tcPr>
+          <w:p>
+            <w:pPr>
+              <w:keepNext/>
+              <w:tabs>
+                <w:tab w:val="left" w:pos="3744"/>
+              </w:tabs>
+            </w:pPr>
+            <w:r>
+              <w:rPr>
+                <w:noProof/>
+              </w:rPr>
+              <w:drawing>
+                <wp:inline distT="0" distB="0" distL="0" distR="0" wp14:anchorId="7C9BEB36" wp14:editId="782E36CD">
+                  <wp:extent cx="2468162" cy="3454400"/>
+                  <wp:effectExtent l="0" t="0" r="8890" b="0"/>
+                  <wp:docPr id="19" name="Picture 19" descr="Graphical user interface, application, website&#10;&#10;Description automatically generated"/>
+                  <wp:cNvGraphicFramePr>
+                    <a:graphicFrameLocks xmlns:a="http://schemas.openxmlformats.org/drawingml/2006/main" noChangeAspect="1"/>
+                  </wp:cNvGraphicFramePr>
+                  <a:graphic xmlns:a="http://schemas.openxmlformats.org/drawingml/2006/main">
+                    <a:graphicData uri="http://schemas.openxmlformats.org/drawingml/2006/picture">
+                      <pic:pic xmlns:pic="http://schemas.openxmlformats.org/drawingml/2006/picture">
+                        <pic:nvPicPr>
+                          <pic:cNvPr id="19" name="Picture 19" descr="Graphical user interface, application, website&#10;&#10;Description automatically generated"/>
+                          <pic:cNvPicPr/>
+                        </pic:nvPicPr>
+                        <pic:blipFill rotWithShape="1">
+                          <a:blip r:embed="rId25" cstate="print">
+                            <a:extLst>
+                              <a:ext uri="{28A0092B-C50C-407E-A947-70E740481C1C}">
+                                <a14:useLocalDpi xmlns:a14="http://schemas.microsoft.com/office/drawing/2010/main" val="0"/>
+                              </a:ext>
+                            </a:extLst>
+                          </a:blip>
+                          <a:srcRect b="21277"/>
+                          <a:stretch/>
+                        </pic:blipFill>
+                        <pic:spPr bwMode="auto">
+                          <a:xfrm>
+                            <a:off x="0" y="0"/>
+                            <a:ext cx="2473592" cy="3462000"/>
+                          </a:xfrm>
+                          <a:prstGeom prst="rect">
+                            <a:avLst/>
+                          </a:prstGeom>
+                          <a:ln>
+                            <a:noFill/>
+                          </a:ln>
+                          <a:extLst>
+                            <a:ext uri="{53640926-AAD7-44D8-BBD7-CCE9431645EC}">
+                              <a14:shadowObscured xmlns:a14="http://schemas.microsoft.com/office/drawing/2010/main"/>
+                            </a:ext>
+                          </a:extLst>
+                        </pic:spPr>
+                      </pic:pic>
+                    </a:graphicData>
+                  </a:graphic>
+                </wp:inline>
+              </w:drawing>
+            </w:r>
+          </w:p>
+          <w:p>
+            <w:pPr>
+              <w:pStyle w:val="Caption"/>
+            </w:pPr>
+            <w:bookmarkStart w:id="35" w:name="_Toc74216451"/>
+            <w:r>
+              <w:t xml:space="preserve">Figure </w:t>
+            </w:r>
+            <w:fldSimple w:instr=" SEQ Figure \* ARABIC ">
+              <w:r>
+                <w:rPr>
+                  <w:noProof/>
+                </w:rPr>
+                <w:t>16</w:t>
+              </w:r>
+            </w:fldSimple>
+            <w:r>
+              <w:t xml:space="preserve"> - App Icon on Activity</w:t>
+            </w:r>
+            <w:bookmarkEnd w:id="35"/>
+          </w:p>
+        </w:tc>
+      </w:tr>
+    </w:tbl>
     <w:p>
       <w:pPr>
         <w:tabs>
           <w:tab w:val="left" w:pos="3744"/>
         </w:tabs>
       </w:pPr>
-    </w:p>
-    <w:p>
-      <w:pPr>
-        <w:pStyle w:val="Heading1"/>
-      </w:pPr>
-      <w:bookmarkStart w:id="20" w:name="_Toc74215859"/>
-      <w:r>
-        <w:t>Instructional Material</w:t>
-      </w:r>
-      <w:bookmarkEnd w:id="20"/>
     </w:p>
     <w:p>
       <w:pPr>
@@ -4579,95 +4914,12 @@
       <w:pPr>
         <w:pStyle w:val="Heading1"/>
       </w:pPr>
-      <w:bookmarkStart w:id="21" w:name="_Toc74215860"/>
-      <w:r>
-        <w:t>Summary &amp; Recommendations</w:t>
-      </w:r>
-      <w:bookmarkEnd w:id="21"/>
-    </w:p>
-    <w:p>
-      <w:pPr>
-        <w:pStyle w:val="Heading2"/>
-      </w:pPr>
-      <w:bookmarkStart w:id="22" w:name="_Toc74215861"/>
-      <w:r>
-        <w:t>Summary</w:t>
-      </w:r>
-      <w:bookmarkEnd w:id="22"/>
-    </w:p>
-    <w:p>
-      <w:r>
-        <w:t xml:space="preserve">The </w:t>
-      </w:r>
-      <w:proofErr w:type="spellStart"/>
-      <w:r>
-        <w:t>BudgieCoin</w:t>
-      </w:r>
-      <w:proofErr w:type="spellEnd"/>
-      <w:r>
-        <w:t xml:space="preserve"> application had a lot of potential scope and features, most of which I did not get around to implementing. </w:t>
-      </w:r>
-      <w:r>
-        <w:t xml:space="preserve">To give an idea of the potential scope of this type of project, it got </w:t>
-      </w:r>
-      <w:r>
-        <w:t>turned down</w:t>
-      </w:r>
-      <w:r>
-        <w:t xml:space="preserve"> as a viable project for the Capstone course</w:t>
-      </w:r>
-      <w:r>
-        <w:t>.</w:t>
-      </w:r>
-      <w:r>
-        <w:t xml:space="preserve"> F</w:t>
-      </w:r>
-      <w:r>
-        <w:t xml:space="preserve">eatures that </w:t>
-      </w:r>
-      <w:r>
-        <w:t>could have</w:t>
-      </w:r>
-      <w:r>
-        <w:t xml:space="preserve"> still been built into the application </w:t>
-      </w:r>
-      <w:r>
-        <w:t>include</w:t>
-      </w:r>
-      <w:r>
-        <w:t xml:space="preserve"> retirement calculators, charts, </w:t>
-      </w:r>
-      <w:r>
-        <w:t xml:space="preserve">full </w:t>
-      </w:r>
-      <w:r>
-        <w:t>budgeting</w:t>
-      </w:r>
-      <w:r>
-        <w:t>, predictive algorithms and/or bank statement uploads.</w:t>
-      </w:r>
-    </w:p>
-    <w:p>
-      <w:r>
-        <w:t>I am happy with everything I achieved in the development of the app, it is possibly not the most pretty or featureful but gave me the opportunity to learn and successfully implement Android features and concepts</w:t>
-      </w:r>
-      <w:r>
-        <w:t>.</w:t>
-      </w:r>
-    </w:p>
-    <w:p/>
-    <w:p>
-      <w:pPr>
-        <w:pStyle w:val="Heading2"/>
-      </w:pPr>
-      <w:bookmarkStart w:id="23" w:name="_Toc74215862"/>
-      <w:r>
-        <w:t>Recommendation</w:t>
-      </w:r>
-      <w:r>
-        <w:t>s</w:t>
-      </w:r>
-      <w:bookmarkEnd w:id="23"/>
+      <w:bookmarkStart w:id="36" w:name="_Toc74218532"/>
+      <w:r>
+        <w:lastRenderedPageBreak/>
+        <w:t>Instructional Material</w:t>
+      </w:r>
+      <w:bookmarkEnd w:id="36"/>
     </w:p>
     <w:p>
       <w:pPr>
@@ -4676,25 +4928,7 @@
         </w:tabs>
       </w:pPr>
       <w:r>
-        <w:t>If you are going to be working with date and time values with SQLite</w:t>
-      </w:r>
-      <w:r>
-        <w:t xml:space="preserve"> (</w:t>
-      </w:r>
-      <w:r>
-        <w:t>regardless of the project</w:t>
-      </w:r>
-      <w:r>
-        <w:t>),</w:t>
-      </w:r>
-      <w:r>
-        <w:t xml:space="preserve"> </w:t>
-      </w:r>
-      <w:r>
-        <w:t>it is</w:t>
-      </w:r>
-      <w:r>
-        <w:t xml:space="preserve"> probably best to store them as a Unix Epoch long value in the database. This makes it easier to convert to proper date-time values when called by the codebase.</w:t>
+        <w:t>A short instructional video can be found in the Demo folder featuring the main functionalities of the application.</w:t>
       </w:r>
     </w:p>
     <w:p>
@@ -4703,8 +4937,136 @@
           <w:tab w:val="left" w:pos="3744"/>
         </w:tabs>
       </w:pPr>
-      <w:r>
-        <w:lastRenderedPageBreak/>
+    </w:p>
+    <w:p>
+      <w:pPr>
+        <w:pStyle w:val="Heading1"/>
+      </w:pPr>
+      <w:bookmarkStart w:id="37" w:name="_Toc74218533"/>
+      <w:r>
+        <w:t>Summary &amp; Recommendations</w:t>
+      </w:r>
+      <w:bookmarkEnd w:id="37"/>
+    </w:p>
+    <w:p>
+      <w:pPr>
+        <w:pStyle w:val="Heading2"/>
+      </w:pPr>
+      <w:bookmarkStart w:id="38" w:name="_Toc74218534"/>
+      <w:r>
+        <w:t>Summary</w:t>
+      </w:r>
+      <w:bookmarkEnd w:id="38"/>
+    </w:p>
+    <w:p>
+      <w:r>
+        <w:t xml:space="preserve">The </w:t>
+      </w:r>
+      <w:proofErr w:type="spellStart"/>
+      <w:r>
+        <w:t>BudgieCoin</w:t>
+      </w:r>
+      <w:proofErr w:type="spellEnd"/>
+      <w:r>
+        <w:t xml:space="preserve"> application had a lot of potential scope and features, most of which I did not get around to implementing. </w:t>
+      </w:r>
+      <w:r>
+        <w:t xml:space="preserve">To give an idea of the potential scope of this type of project, it got </w:t>
+      </w:r>
+      <w:r>
+        <w:t>turned down</w:t>
+      </w:r>
+      <w:r>
+        <w:t xml:space="preserve"> as a viable project for the Capstone course</w:t>
+      </w:r>
+      <w:r>
+        <w:t>.</w:t>
+      </w:r>
+      <w:r>
+        <w:t xml:space="preserve"> F</w:t>
+      </w:r>
+      <w:r>
+        <w:t xml:space="preserve">eatures that </w:t>
+      </w:r>
+      <w:r>
+        <w:t>could have</w:t>
+      </w:r>
+      <w:r>
+        <w:t xml:space="preserve"> still been built into the application </w:t>
+      </w:r>
+      <w:r>
+        <w:t>include</w:t>
+      </w:r>
+      <w:r>
+        <w:t xml:space="preserve"> retirement calculators, charts, </w:t>
+      </w:r>
+      <w:r>
+        <w:t xml:space="preserve">full </w:t>
+      </w:r>
+      <w:r>
+        <w:t>budgeting</w:t>
+      </w:r>
+      <w:r>
+        <w:t>, predictive algorithms and/or bank statement uploads.</w:t>
+      </w:r>
+    </w:p>
+    <w:p>
+      <w:r>
+        <w:t>I am happy with everything I achieved in the development of the app, it is possibly not the most pretty or featureful but gave me the opportunity to learn and successfully implement Android features and concepts</w:t>
+      </w:r>
+      <w:r>
+        <w:t>.</w:t>
+      </w:r>
+    </w:p>
+    <w:p/>
+    <w:p>
+      <w:pPr>
+        <w:pStyle w:val="Heading2"/>
+      </w:pPr>
+      <w:bookmarkStart w:id="39" w:name="_Toc74218535"/>
+      <w:r>
+        <w:t>Recommendation</w:t>
+      </w:r>
+      <w:r>
+        <w:t>s</w:t>
+      </w:r>
+      <w:bookmarkEnd w:id="39"/>
+    </w:p>
+    <w:p>
+      <w:pPr>
+        <w:tabs>
+          <w:tab w:val="left" w:pos="3744"/>
+        </w:tabs>
+      </w:pPr>
+      <w:r>
+        <w:t>If you are going to be working with date and time values with SQLite</w:t>
+      </w:r>
+      <w:r>
+        <w:t xml:space="preserve"> (</w:t>
+      </w:r>
+      <w:r>
+        <w:t>regardless of the project</w:t>
+      </w:r>
+      <w:r>
+        <w:t>),</w:t>
+      </w:r>
+      <w:r>
+        <w:t xml:space="preserve"> </w:t>
+      </w:r>
+      <w:r>
+        <w:t>it is</w:t>
+      </w:r>
+      <w:r>
+        <w:t xml:space="preserve"> probably best to store them as a Unix Epoch long value in the database. This makes it easier to convert to proper date-time values when called by the codebase.</w:t>
+      </w:r>
+    </w:p>
+    <w:p>
+      <w:pPr>
+        <w:tabs>
+          <w:tab w:val="left" w:pos="3744"/>
+        </w:tabs>
+      </w:pPr>
+      <w:r>
         <w:t xml:space="preserve">Be careful with your time management and start working sooner rather than later. Implementing some of the features took longer than expected and small setbacks used ended up </w:t>
       </w:r>
       <w:r>
@@ -4735,11 +5097,11 @@
       <w:pPr>
         <w:pStyle w:val="Heading1"/>
       </w:pPr>
-      <w:bookmarkStart w:id="24" w:name="_Toc74215863"/>
+      <w:bookmarkStart w:id="40" w:name="_Toc74218536"/>
       <w:r>
         <w:t>Acknowledgements:</w:t>
       </w:r>
-      <w:bookmarkEnd w:id="24"/>
+      <w:bookmarkEnd w:id="40"/>
     </w:p>
     <w:p>
       <w:r>
@@ -4753,7 +5115,7 @@
       <w:r>
         <w:t xml:space="preserve"> from </w:t>
       </w:r>
-      <w:hyperlink r:id="rId24" w:history="1">
+      <w:hyperlink r:id="rId26" w:history="1">
         <w:r>
           <w:rPr>
             <w:rStyle w:val="Hyperlink"/>
@@ -4764,8 +5126,8 @@
     </w:p>
     <w:p/>
     <w:sectPr>
-      <w:headerReference w:type="default" r:id="rId25"/>
-      <w:footerReference w:type="default" r:id="rId26"/>
+      <w:headerReference w:type="default" r:id="rId27"/>
+      <w:footerReference w:type="default" r:id="rId28"/>
       <w:pgSz w:w="11906" w:h="16838"/>
       <w:pgMar w:top="1440" w:right="1440" w:bottom="1440" w:left="1440" w:header="708" w:footer="708" w:gutter="0"/>
       <w:pgNumType w:start="0"/>

</xml_diff>

<commit_message>
Fixed the bug where invalid username briefly appeared before logging in with a valid user/pin. Registration sets the logged in user prefs. UAT Testing + Documentation updates.
</commit_message>
<xml_diff>
--- a/Documentation/Final Project Documentation/SD6501_FinalProject_Documentation_MDuToit.docx
+++ b/Documentation/Final Project Documentation/SD6501_FinalProject_Documentation_MDuToit.docx
@@ -863,7 +863,7 @@
           <w:r>
             <w:fldChar w:fldCharType="separate"/>
           </w:r>
-          <w:hyperlink w:anchor="_Toc74218527" w:history="1">
+          <w:hyperlink w:anchor="_Toc74227293" w:history="1">
             <w:r>
               <w:rPr>
                 <w:rStyle w:val="Hyperlink"/>
@@ -890,7 +890,7 @@
                 <w:noProof/>
                 <w:webHidden/>
               </w:rPr>
-              <w:instrText xml:space="preserve"> PAGEREF _Toc74218527 \h </w:instrText>
+              <w:instrText xml:space="preserve"> PAGEREF _Toc74227293 \h </w:instrText>
             </w:r>
             <w:r>
               <w:rPr>
@@ -933,7 +933,7 @@
               <w:lang w:eastAsia="en-NZ"/>
             </w:rPr>
           </w:pPr>
-          <w:hyperlink w:anchor="_Toc74218528" w:history="1">
+          <w:hyperlink w:anchor="_Toc74227294" w:history="1">
             <w:r>
               <w:rPr>
                 <w:rStyle w:val="Hyperlink"/>
@@ -960,7 +960,7 @@
                 <w:noProof/>
                 <w:webHidden/>
               </w:rPr>
-              <w:instrText xml:space="preserve"> PAGEREF _Toc74218528 \h </w:instrText>
+              <w:instrText xml:space="preserve"> PAGEREF _Toc74227294 \h </w:instrText>
             </w:r>
             <w:r>
               <w:rPr>
@@ -1003,7 +1003,7 @@
               <w:lang w:eastAsia="en-NZ"/>
             </w:rPr>
           </w:pPr>
-          <w:hyperlink w:anchor="_Toc74218529" w:history="1">
+          <w:hyperlink w:anchor="_Toc74227295" w:history="1">
             <w:r>
               <w:rPr>
                 <w:rStyle w:val="Hyperlink"/>
@@ -1030,7 +1030,7 @@
                 <w:noProof/>
                 <w:webHidden/>
               </w:rPr>
-              <w:instrText xml:space="preserve"> PAGEREF _Toc74218529 \h </w:instrText>
+              <w:instrText xml:space="preserve"> PAGEREF _Toc74227295 \h </w:instrText>
             </w:r>
             <w:r>
               <w:rPr>
@@ -1073,7 +1073,7 @@
               <w:lang w:eastAsia="en-NZ"/>
             </w:rPr>
           </w:pPr>
-          <w:hyperlink w:anchor="_Toc74218530" w:history="1">
+          <w:hyperlink w:anchor="_Toc74227296" w:history="1">
             <w:r>
               <w:rPr>
                 <w:rStyle w:val="Hyperlink"/>
@@ -1100,7 +1100,7 @@
                 <w:noProof/>
                 <w:webHidden/>
               </w:rPr>
-              <w:instrText xml:space="preserve"> PAGEREF _Toc74218530 \h </w:instrText>
+              <w:instrText xml:space="preserve"> PAGEREF _Toc74227296 \h </w:instrText>
             </w:r>
             <w:r>
               <w:rPr>
@@ -1143,7 +1143,7 @@
               <w:lang w:eastAsia="en-NZ"/>
             </w:rPr>
           </w:pPr>
-          <w:hyperlink w:anchor="_Toc74218531" w:history="1">
+          <w:hyperlink w:anchor="_Toc74227297" w:history="1">
             <w:r>
               <w:rPr>
                 <w:rStyle w:val="Hyperlink"/>
@@ -1170,7 +1170,7 @@
                 <w:noProof/>
                 <w:webHidden/>
               </w:rPr>
-              <w:instrText xml:space="preserve"> PAGEREF _Toc74218531 \h </w:instrText>
+              <w:instrText xml:space="preserve"> PAGEREF _Toc74227297 \h </w:instrText>
             </w:r>
             <w:r>
               <w:rPr>
@@ -1213,7 +1213,7 @@
               <w:lang w:eastAsia="en-NZ"/>
             </w:rPr>
           </w:pPr>
-          <w:hyperlink w:anchor="_Toc74218532" w:history="1">
+          <w:hyperlink w:anchor="_Toc74227298" w:history="1">
             <w:r>
               <w:rPr>
                 <w:rStyle w:val="Hyperlink"/>
@@ -1240,7 +1240,7 @@
                 <w:noProof/>
                 <w:webHidden/>
               </w:rPr>
-              <w:instrText xml:space="preserve"> PAGEREF _Toc74218532 \h </w:instrText>
+              <w:instrText xml:space="preserve"> PAGEREF _Toc74227298 \h </w:instrText>
             </w:r>
             <w:r>
               <w:rPr>
@@ -1283,7 +1283,7 @@
               <w:lang w:eastAsia="en-NZ"/>
             </w:rPr>
           </w:pPr>
-          <w:hyperlink w:anchor="_Toc74218533" w:history="1">
+          <w:hyperlink w:anchor="_Toc74227299" w:history="1">
             <w:r>
               <w:rPr>
                 <w:rStyle w:val="Hyperlink"/>
@@ -1310,7 +1310,7 @@
                 <w:noProof/>
                 <w:webHidden/>
               </w:rPr>
-              <w:instrText xml:space="preserve"> PAGEREF _Toc74218533 \h </w:instrText>
+              <w:instrText xml:space="preserve"> PAGEREF _Toc74227299 \h </w:instrText>
             </w:r>
             <w:r>
               <w:rPr>
@@ -1353,7 +1353,7 @@
               <w:lang w:eastAsia="en-NZ"/>
             </w:rPr>
           </w:pPr>
-          <w:hyperlink w:anchor="_Toc74218534" w:history="1">
+          <w:hyperlink w:anchor="_Toc74227300" w:history="1">
             <w:r>
               <w:rPr>
                 <w:rStyle w:val="Hyperlink"/>
@@ -1380,7 +1380,7 @@
                 <w:noProof/>
                 <w:webHidden/>
               </w:rPr>
-              <w:instrText xml:space="preserve"> PAGEREF _Toc74218534 \h </w:instrText>
+              <w:instrText xml:space="preserve"> PAGEREF _Toc74227300 \h </w:instrText>
             </w:r>
             <w:r>
               <w:rPr>
@@ -1423,7 +1423,7 @@
               <w:lang w:eastAsia="en-NZ"/>
             </w:rPr>
           </w:pPr>
-          <w:hyperlink w:anchor="_Toc74218535" w:history="1">
+          <w:hyperlink w:anchor="_Toc74227301" w:history="1">
             <w:r>
               <w:rPr>
                 <w:rStyle w:val="Hyperlink"/>
@@ -1450,7 +1450,7 @@
                 <w:noProof/>
                 <w:webHidden/>
               </w:rPr>
-              <w:instrText xml:space="preserve"> PAGEREF _Toc74218535 \h </w:instrText>
+              <w:instrText xml:space="preserve"> PAGEREF _Toc74227301 \h </w:instrText>
             </w:r>
             <w:r>
               <w:rPr>
@@ -1493,7 +1493,7 @@
               <w:lang w:eastAsia="en-NZ"/>
             </w:rPr>
           </w:pPr>
-          <w:hyperlink w:anchor="_Toc74218536" w:history="1">
+          <w:hyperlink w:anchor="_Toc74227302" w:history="1">
             <w:r>
               <w:rPr>
                 <w:rStyle w:val="Hyperlink"/>
@@ -1520,7 +1520,7 @@
                 <w:noProof/>
                 <w:webHidden/>
               </w:rPr>
-              <w:instrText xml:space="preserve"> PAGEREF _Toc74218536 \h </w:instrText>
+              <w:instrText xml:space="preserve"> PAGEREF _Toc74227302 \h </w:instrText>
             </w:r>
             <w:r>
               <w:rPr>
@@ -1540,7 +1540,7 @@
                 <w:noProof/>
                 <w:webHidden/>
               </w:rPr>
-              <w:t>7</w:t>
+              <w:t>8</w:t>
             </w:r>
             <w:r>
               <w:rPr>
@@ -1577,7 +1577,7 @@
           <w:noProof/>
         </w:rPr>
       </w:pPr>
-      <w:bookmarkStart w:id="0" w:name="_Toc74218527"/>
+      <w:bookmarkStart w:id="0" w:name="_Toc74227293"/>
       <w:r>
         <w:rPr>
           <w:noProof/>
@@ -2772,7 +2772,7 @@
       <w:pPr>
         <w:pStyle w:val="Heading1"/>
       </w:pPr>
-      <w:bookmarkStart w:id="1" w:name="_Toc74218528"/>
+      <w:bookmarkStart w:id="1" w:name="_Toc74227294"/>
       <w:r>
         <w:t>C</w:t>
       </w:r>
@@ -2783,15 +2783,10 @@
     </w:p>
     <w:p>
       <w:r>
-        <w:t xml:space="preserve">Final Project built upon the </w:t>
-      </w:r>
-      <w:proofErr w:type="spellStart"/>
-      <w:r>
-        <w:t>BudgieCoin</w:t>
-      </w:r>
-      <w:proofErr w:type="spellEnd"/>
-      <w:r>
-        <w:t xml:space="preserve"> application that </w:t>
+        <w:t xml:space="preserve">The </w:t>
+      </w:r>
+      <w:r>
+        <w:t xml:space="preserve">Final Project built upon the BudgieCoin application that </w:t>
       </w:r>
       <w:r>
         <w:t>I have</w:t>
@@ -2800,15 +2795,13 @@
         <w:t xml:space="preserve"> been developing throughout Assignments 1 and 2.</w:t>
       </w:r>
       <w:r>
-        <w:t xml:space="preserve"> </w:t>
-      </w:r>
-      <w:proofErr w:type="spellStart"/>
-      <w:r>
-        <w:t>BudgieCoin</w:t>
-      </w:r>
-      <w:proofErr w:type="spellEnd"/>
-      <w:r>
-        <w:t xml:space="preserve"> is a personal finance application for users to help keep track of their income, expenses, and balances of their accounts. This will help users become more finically literate by knowing where they are spending their money.</w:t>
+        <w:t xml:space="preserve"> BudgieCoin is a personal finance application for users to help keep track of their income, expenses, and balances of their accounts. This will help users become more </w:t>
+      </w:r>
+      <w:r>
+        <w:t>financially</w:t>
+      </w:r>
+      <w:r>
+        <w:t xml:space="preserve"> literate by knowing where they are spending their money.</w:t>
       </w:r>
     </w:p>
     <w:p>
@@ -2885,314 +2878,56 @@
     </w:p>
     <w:p>
       <w:pPr>
-        <w:pStyle w:val="Heading1"/>
-      </w:pPr>
-      <w:bookmarkStart w:id="2" w:name="_Toc74218529"/>
-      <w:r>
-        <w:lastRenderedPageBreak/>
-        <w:t xml:space="preserve">Improvements, </w:t>
-      </w:r>
-      <w:r>
-        <w:t>Features and Concepts applied:</w:t>
-      </w:r>
-      <w:bookmarkEnd w:id="2"/>
-    </w:p>
-    <w:p>
-      <w:pPr>
         <w:tabs>
           <w:tab w:val="left" w:pos="3744"/>
         </w:tabs>
       </w:pPr>
       <w:r>
-        <w:t>One of the main goals of Final Project was to tidy up the existing features</w:t>
-      </w:r>
-      <w:r>
-        <w:t xml:space="preserve"> and</w:t>
-      </w:r>
-      <w:r>
-        <w:t xml:space="preserve"> complete implementation of any features that had not been completed yet</w:t>
-      </w:r>
-      <w:r>
-        <w:t>.</w:t>
-      </w:r>
-    </w:p>
-    <w:p>
-      <w:pPr>
-        <w:tabs>
-          <w:tab w:val="left" w:pos="3744"/>
-        </w:tabs>
-      </w:pPr>
-      <w:r>
-        <w:t>The following modules saw work during the Final Project:</w:t>
-      </w:r>
-    </w:p>
-    <w:p>
-      <w:pPr>
-        <w:tabs>
-          <w:tab w:val="left" w:pos="3744"/>
-        </w:tabs>
-      </w:pPr>
-      <w:r>
-        <w:rPr>
-          <w:b/>
-          <w:bCs/>
-        </w:rPr>
-        <w:t>Refactored Date &amp; Time</w:t>
-      </w:r>
-      <w:r>
-        <w:t xml:space="preserve"> </w:t>
-      </w:r>
-      <w:r>
-        <w:rPr>
-          <w:b/>
-          <w:bCs/>
-        </w:rPr>
-        <w:t>implementations</w:t>
-      </w:r>
-      <w:r>
-        <w:t xml:space="preserve"> </w:t>
-      </w:r>
-      <w:r>
-        <w:t xml:space="preserve">– In both the Database &amp; Source Code. As was noted in </w:t>
-      </w:r>
-      <w:r>
-        <w:t xml:space="preserve">the Constraint section of </w:t>
-      </w:r>
-      <w:r>
-        <w:t>Assignment 2’s documentation, the original method of storing date and time had issues when it came to updating transactions.</w:t>
-      </w:r>
-      <w:r>
-        <w:t xml:space="preserve"> To solve this issue, I ended up re-writing sections of the Database and </w:t>
-      </w:r>
-      <w:r>
-        <w:t xml:space="preserve">App </w:t>
-      </w:r>
-      <w:r>
-        <w:t xml:space="preserve">Source code to now handle the date-time values as long values that stored the time </w:t>
-      </w:r>
-      <w:r>
-        <w:t xml:space="preserve">as seconds </w:t>
-      </w:r>
-      <w:r>
-        <w:t xml:space="preserve">since the Unix Epoch. This solved the issues that were originally </w:t>
-      </w:r>
-      <w:r>
-        <w:t>present,</w:t>
-      </w:r>
-      <w:r>
-        <w:t xml:space="preserve"> and transactions can now be updated without affecting their original time or </w:t>
-      </w:r>
-      <w:r>
-        <w:t>date</w:t>
-      </w:r>
-      <w:r>
-        <w:t xml:space="preserve">, their date or time can be updated </w:t>
-      </w:r>
-      <w:r>
-        <w:t>properly,</w:t>
-      </w:r>
-      <w:r>
-        <w:t xml:space="preserve"> and they are now listed in</w:t>
-      </w:r>
-      <w:r>
-        <w:t xml:space="preserve"> a date </w:t>
-      </w:r>
-      <w:r>
-        <w:t xml:space="preserve">and time </w:t>
-      </w:r>
-      <w:r>
-        <w:t xml:space="preserve">ascending </w:t>
-      </w:r>
-      <w:r>
-        <w:t>order on View Transactions</w:t>
-      </w:r>
-      <w:r>
-        <w:t xml:space="preserve"> activity</w:t>
-      </w:r>
-      <w:r>
-        <w:t>.</w:t>
-      </w:r>
-      <w:r>
-        <w:t xml:space="preserve"> This refactoring had to be done in multiple fil</w:t>
-      </w:r>
-      <w:r>
-        <w:t>es</w:t>
-      </w:r>
-      <w:r>
-        <w:t xml:space="preserve"> to handle the new data format</w:t>
-      </w:r>
-      <w:r>
-        <w:t>.</w:t>
-      </w:r>
-    </w:p>
-    <w:p>
-      <w:pPr>
-        <w:tabs>
-          <w:tab w:val="left" w:pos="3744"/>
-        </w:tabs>
-      </w:pPr>
-      <w:r>
-        <w:rPr>
-          <w:b/>
-          <w:bCs/>
-        </w:rPr>
-        <w:t>Settings</w:t>
-      </w:r>
-      <w:r>
-        <w:rPr>
-          <w:b/>
-          <w:bCs/>
-        </w:rPr>
-        <w:t xml:space="preserve"> Activity</w:t>
-      </w:r>
-      <w:r>
-        <w:t xml:space="preserve"> – this activity had been present but underdeveloped since Assignment 1. For the Final Project I added the ability for a user to update their username and/or pin number.</w:t>
-      </w:r>
-      <w:r>
-        <w:t xml:space="preserve"> This included using Android’s </w:t>
-      </w:r>
-      <w:proofErr w:type="spellStart"/>
-      <w:r>
-        <w:t>SharedPreferences</w:t>
-      </w:r>
-      <w:proofErr w:type="spellEnd"/>
-      <w:r>
-        <w:t xml:space="preserve"> features to </w:t>
-      </w:r>
-      <w:r>
-        <w:t>record which user had logged in and then only allow them to edit their details.</w:t>
-      </w:r>
-    </w:p>
-    <w:p>
-      <w:pPr>
-        <w:tabs>
-          <w:tab w:val="left" w:pos="3744"/>
-        </w:tabs>
-        <w:rPr>
-          <w:b/>
-          <w:bCs/>
-        </w:rPr>
-      </w:pPr>
-      <w:r>
-        <w:rPr>
-          <w:b/>
-          <w:bCs/>
-        </w:rPr>
-        <w:t>Login Activity</w:t>
-      </w:r>
-      <w:r>
-        <w:t xml:space="preserve"> – Bug Fixes &amp; minor improvements. If a user attempts to login with an empty username an error message is shown that the username input field cannot be empty. When a user logs in they are stored to the </w:t>
-      </w:r>
-      <w:proofErr w:type="spellStart"/>
-      <w:r>
-        <w:t>SharedPreferences</w:t>
-      </w:r>
-      <w:proofErr w:type="spellEnd"/>
-      <w:r>
-        <w:t xml:space="preserve"> as the current user.</w:t>
-      </w:r>
-    </w:p>
-    <w:p>
-      <w:pPr>
-        <w:tabs>
-          <w:tab w:val="left" w:pos="3744"/>
-        </w:tabs>
-      </w:pPr>
-      <w:r>
-        <w:rPr>
-          <w:b/>
-          <w:bCs/>
-        </w:rPr>
-        <w:t>Testing</w:t>
-      </w:r>
-      <w:r>
-        <w:t xml:space="preserve"> –</w:t>
-      </w:r>
-      <w:r>
-        <w:t xml:space="preserve"> I added</w:t>
-      </w:r>
-      <w:r>
-        <w:t xml:space="preserve"> Unit Tests</w:t>
-      </w:r>
-      <w:r>
-        <w:t xml:space="preserve"> for the </w:t>
-      </w:r>
-      <w:r>
-        <w:t>Java O</w:t>
-      </w:r>
-      <w:r>
-        <w:t>bject classes</w:t>
-      </w:r>
-      <w:r>
-        <w:t xml:space="preserve"> and</w:t>
-      </w:r>
-      <w:r>
-        <w:t xml:space="preserve"> added further </w:t>
-      </w:r>
-      <w:r>
-        <w:t>Espresso UI Tests</w:t>
-      </w:r>
-      <w:r>
-        <w:t xml:space="preserve"> for testing the application. </w:t>
-      </w:r>
-      <w:r>
-        <w:t>In addition to writing the Test code, I also completed documentation and screenshots of the test</w:t>
-      </w:r>
-      <w:r>
-        <w:t xml:space="preserve"> results</w:t>
-      </w:r>
-      <w:r>
-        <w:t xml:space="preserve">. The file </w:t>
+        <w:lastRenderedPageBreak/>
+        <w:t xml:space="preserve">The generated </w:t>
+      </w:r>
+      <w:r>
+        <w:t>APK</w:t>
+      </w:r>
+      <w:r>
+        <w:t>/</w:t>
+      </w:r>
+      <w:r>
+        <w:t>AAB</w:t>
+      </w:r>
+      <w:r>
+        <w:t xml:space="preserve"> file can be found in the folder </w:t>
       </w:r>
       <w:r>
         <w:rPr>
           <w:i/>
           <w:iCs/>
         </w:rPr>
-        <w:t>SD6501_FinalProject_Testing_Documentation_MDuToit.docx</w:t>
+        <w:t>app</w:t>
       </w:r>
       <w:r>
         <w:rPr>
           <w:i/>
           <w:iCs/>
         </w:rPr>
-        <w:t xml:space="preserve"> </w:t>
-      </w:r>
-      <w:r>
-        <w:t>contains all the Testing documentation and screenshots.</w:t>
-      </w:r>
-    </w:p>
-    <w:p>
-      <w:pPr>
-        <w:tabs>
-          <w:tab w:val="left" w:pos="3744"/>
-        </w:tabs>
-      </w:pPr>
+        <w:t>/</w:t>
+      </w:r>
       <w:r>
         <w:rPr>
-          <w:b/>
-          <w:bCs/>
+          <w:i/>
+          <w:iCs/>
         </w:rPr>
-        <w:t>View Accounts Balances and View Transactions</w:t>
-      </w:r>
-      <w:r>
-        <w:t xml:space="preserve"> – added Floating Action Buttons to these two Activities. The Floating Action Buttons open the </w:t>
-      </w:r>
-      <w:proofErr w:type="spellStart"/>
-      <w:r>
-        <w:t>AddAccountActivity</w:t>
-      </w:r>
-      <w:proofErr w:type="spellEnd"/>
-      <w:r>
-        <w:t xml:space="preserve"> and </w:t>
-      </w:r>
-      <w:proofErr w:type="spellStart"/>
-      <w:r>
-        <w:t>TransactionActivity</w:t>
-      </w:r>
-      <w:proofErr w:type="spellEnd"/>
-      <w:r>
-        <w:t xml:space="preserve"> respectively, allowing users to easily access those Activities from the views without having to open the Navigation Drawer.</w:t>
+        <w:t>release</w:t>
+      </w:r>
+      <w:r>
+        <w:rPr>
+          <w:i/>
+          <w:iCs/>
+        </w:rPr>
+        <w:t>/</w:t>
+      </w:r>
+      <w:r>
+        <w:t>.</w:t>
       </w:r>
     </w:p>
     <w:p>
@@ -3206,11 +2941,14 @@
       <w:pPr>
         <w:pStyle w:val="Heading1"/>
       </w:pPr>
-      <w:bookmarkStart w:id="3" w:name="_Toc74218530"/>
-      <w:r>
-        <w:t>Constraints &amp; Strategies</w:t>
-      </w:r>
-      <w:bookmarkEnd w:id="3"/>
+      <w:bookmarkStart w:id="2" w:name="_Toc74227295"/>
+      <w:r>
+        <w:t xml:space="preserve">Improvements, </w:t>
+      </w:r>
+      <w:r>
+        <w:t>Features and Concepts applied:</w:t>
+      </w:r>
+      <w:bookmarkEnd w:id="2"/>
     </w:p>
     <w:p>
       <w:pPr>
@@ -3219,11 +2957,22 @@
         </w:tabs>
       </w:pPr>
       <w:r>
-        <w:rPr>
-          <w:b/>
-          <w:bCs/>
-        </w:rPr>
-        <w:t>Espresso Testing with no Emulator</w:t>
+        <w:t xml:space="preserve">One of the main goals of </w:t>
+      </w:r>
+      <w:r>
+        <w:t xml:space="preserve">the </w:t>
+      </w:r>
+      <w:r>
+        <w:t>Final Project was to tidy up the existing features</w:t>
+      </w:r>
+      <w:r>
+        <w:t xml:space="preserve"> and</w:t>
+      </w:r>
+      <w:r>
+        <w:t xml:space="preserve"> complete implementation of any features that had not been completed yet</w:t>
+      </w:r>
+      <w:r>
+        <w:t>.</w:t>
       </w:r>
     </w:p>
     <w:p>
@@ -3233,22 +2982,148 @@
         </w:tabs>
       </w:pPr>
       <w:r>
-        <w:t>To run the Espresso Tests, Android Studio needs to use either the emulator or a physical device. As previously noted, the Android Emulator on my laptop either fails to work or is extremely slow. Thus, to do the Espresso Testing I had to connect my phone to my laptop, in Developer mode and disable Animator, Transition and Window animation scales. The phone’s screen also had to stay active otherwise the tests would not run. Having to disable the animation scales to run the tests</w:t>
-      </w:r>
-      <w:r>
-        <w:t xml:space="preserve"> (and then re-enable them after I finished testing)</w:t>
-      </w:r>
-      <w:r>
-        <w:t>, and ensuring the device remained unlocked</w:t>
-      </w:r>
-      <w:r>
-        <w:t xml:space="preserve"> to start testing</w:t>
-      </w:r>
-      <w:r>
-        <w:t>, was a bit tedious at times.</w:t>
-      </w:r>
-      <w:r>
-        <w:tab/>
+        <w:t>The following modules saw work during the Final Project:</w:t>
+      </w:r>
+    </w:p>
+    <w:p>
+      <w:pPr>
+        <w:tabs>
+          <w:tab w:val="left" w:pos="3744"/>
+        </w:tabs>
+      </w:pPr>
+      <w:r>
+        <w:rPr>
+          <w:b/>
+          <w:bCs/>
+        </w:rPr>
+        <w:t>Refactored Date &amp; Time</w:t>
+      </w:r>
+      <w:r>
+        <w:t xml:space="preserve"> </w:t>
+      </w:r>
+      <w:r>
+        <w:rPr>
+          <w:b/>
+          <w:bCs/>
+        </w:rPr>
+        <w:t>implementations</w:t>
+      </w:r>
+      <w:r>
+        <w:t xml:space="preserve"> </w:t>
+      </w:r>
+      <w:r>
+        <w:t xml:space="preserve">– In both the Database &amp; Source Code. As was noted in </w:t>
+      </w:r>
+      <w:r>
+        <w:t xml:space="preserve">the Constraint section of </w:t>
+      </w:r>
+      <w:r>
+        <w:t>Assignment 2’s documentation, the original method of storing date and time had issues when it came to updating transactions.</w:t>
+      </w:r>
+      <w:r>
+        <w:t xml:space="preserve"> To solve this issue, I ended up re-writing sections of the Database and </w:t>
+      </w:r>
+      <w:r>
+        <w:t xml:space="preserve">App </w:t>
+      </w:r>
+      <w:r>
+        <w:t>Source code to now handle the date</w:t>
+      </w:r>
+      <w:r>
+        <w:t xml:space="preserve"> and </w:t>
+      </w:r>
+      <w:r>
+        <w:t xml:space="preserve">time values as long values that stored the time </w:t>
+      </w:r>
+      <w:r>
+        <w:t xml:space="preserve">as seconds </w:t>
+      </w:r>
+      <w:r>
+        <w:t xml:space="preserve">since the Unix Epoch. This solved the issues that were originally </w:t>
+      </w:r>
+      <w:r>
+        <w:t>present,</w:t>
+      </w:r>
+      <w:r>
+        <w:t xml:space="preserve"> and transactions can now be updated without affecting their original time or </w:t>
+      </w:r>
+      <w:r>
+        <w:t>date</w:t>
+      </w:r>
+      <w:r>
+        <w:t xml:space="preserve">, their date or time can be updated </w:t>
+      </w:r>
+      <w:r>
+        <w:t>properly,</w:t>
+      </w:r>
+      <w:r>
+        <w:t xml:space="preserve"> and they are now listed in</w:t>
+      </w:r>
+      <w:r>
+        <w:t xml:space="preserve"> a date </w:t>
+      </w:r>
+      <w:r>
+        <w:t xml:space="preserve">and time </w:t>
+      </w:r>
+      <w:r>
+        <w:t xml:space="preserve">ascending </w:t>
+      </w:r>
+      <w:r>
+        <w:t>order on View Transactions</w:t>
+      </w:r>
+      <w:r>
+        <w:t xml:space="preserve"> activity</w:t>
+      </w:r>
+      <w:r>
+        <w:t>.</w:t>
+      </w:r>
+      <w:r>
+        <w:t xml:space="preserve"> This refactoring had to be done in multiple fil</w:t>
+      </w:r>
+      <w:r>
+        <w:t>es</w:t>
+      </w:r>
+      <w:r>
+        <w:t xml:space="preserve"> to handle the new data </w:t>
+      </w:r>
+      <w:r>
+        <w:t xml:space="preserve">type and </w:t>
+      </w:r>
+      <w:r>
+        <w:t>format</w:t>
+      </w:r>
+      <w:r>
+        <w:t>.</w:t>
+      </w:r>
+    </w:p>
+    <w:p>
+      <w:pPr>
+        <w:tabs>
+          <w:tab w:val="left" w:pos="3744"/>
+        </w:tabs>
+      </w:pPr>
+      <w:r>
+        <w:rPr>
+          <w:b/>
+          <w:bCs/>
+        </w:rPr>
+        <w:t>Settings</w:t>
+      </w:r>
+      <w:r>
+        <w:rPr>
+          <w:b/>
+          <w:bCs/>
+        </w:rPr>
+        <w:t xml:space="preserve"> Activity</w:t>
+      </w:r>
+      <w:r>
+        <w:t xml:space="preserve"> – this activity had been present but underdeveloped since Assignment 1. For the Final Project I added the ability for a user to update their username and/or pin number.</w:t>
+      </w:r>
+      <w:r>
+        <w:t xml:space="preserve"> This included using Android’s SharedPreferences features to </w:t>
+      </w:r>
+      <w:r>
+        <w:t>record which user had logged in and then only allow them to edit their details.</w:t>
       </w:r>
     </w:p>
     <w:p>
@@ -3260,6 +3135,255 @@
           <w:b/>
           <w:bCs/>
         </w:rPr>
+      </w:pPr>
+      <w:r>
+        <w:rPr>
+          <w:b/>
+          <w:bCs/>
+        </w:rPr>
+        <w:t>Login Activity</w:t>
+      </w:r>
+      <w:r>
+        <w:t xml:space="preserve"> – Bug Fixes &amp; minor improvements. If a user attempts to login with an empty username an error message is shown that the username input field cannot be empty. When a user logs in they are stored to the SharedPreferences as the current user.</w:t>
+      </w:r>
+    </w:p>
+    <w:p>
+      <w:pPr>
+        <w:tabs>
+          <w:tab w:val="left" w:pos="3744"/>
+        </w:tabs>
+      </w:pPr>
+      <w:r>
+        <w:rPr>
+          <w:b/>
+          <w:bCs/>
+        </w:rPr>
+        <w:t>Testing</w:t>
+      </w:r>
+      <w:r>
+        <w:t xml:space="preserve"> –</w:t>
+      </w:r>
+      <w:r>
+        <w:t xml:space="preserve"> I added</w:t>
+      </w:r>
+      <w:r>
+        <w:t xml:space="preserve"> Unit Tests</w:t>
+      </w:r>
+      <w:r>
+        <w:t xml:space="preserve"> for the </w:t>
+      </w:r>
+      <w:r>
+        <w:t xml:space="preserve">Java </w:t>
+      </w:r>
+      <w:r>
+        <w:t>o</w:t>
+      </w:r>
+      <w:r>
+        <w:t>bject classes</w:t>
+      </w:r>
+      <w:r>
+        <w:t xml:space="preserve"> and</w:t>
+      </w:r>
+      <w:r>
+        <w:t xml:space="preserve"> added further </w:t>
+      </w:r>
+      <w:r>
+        <w:t>Espresso UI Tests</w:t>
+      </w:r>
+      <w:r>
+        <w:t xml:space="preserve"> for testing the application. </w:t>
+      </w:r>
+      <w:r>
+        <w:t>In addition to writing the Test code, I also completed documentation and screenshots of the test</w:t>
+      </w:r>
+      <w:r>
+        <w:t xml:space="preserve"> results</w:t>
+      </w:r>
+      <w:r>
+        <w:t xml:space="preserve">. The file </w:t>
+      </w:r>
+      <w:r>
+        <w:rPr>
+          <w:i/>
+          <w:iCs/>
+        </w:rPr>
+        <w:t>SD6501_FinalProject_Testing_Documentation_MDuToit.docx</w:t>
+      </w:r>
+      <w:r>
+        <w:rPr>
+          <w:i/>
+          <w:iCs/>
+        </w:rPr>
+        <w:t xml:space="preserve"> </w:t>
+      </w:r>
+      <w:r>
+        <w:t>contains all the Testing documentation and screenshots.</w:t>
+      </w:r>
+    </w:p>
+    <w:p>
+      <w:pPr>
+        <w:tabs>
+          <w:tab w:val="left" w:pos="3744"/>
+        </w:tabs>
+      </w:pPr>
+      <w:r>
+        <w:rPr>
+          <w:b/>
+          <w:bCs/>
+        </w:rPr>
+        <w:t>View Accounts Balances and View Transactions</w:t>
+      </w:r>
+      <w:r>
+        <w:t xml:space="preserve"> – added Floating Action Buttons to these two Activities. The Floating Action Buttons open the AddAccountActivity and TransactionActivity respectively, allowing users to easily access those Activities from the views without having to open the Navigation Drawer.</w:t>
+      </w:r>
+    </w:p>
+    <w:p>
+      <w:pPr>
+        <w:tabs>
+          <w:tab w:val="left" w:pos="3744"/>
+        </w:tabs>
+      </w:pPr>
+      <w:r>
+        <w:rPr>
+          <w:b/>
+          <w:bCs/>
+        </w:rPr>
+        <w:t>App Icon</w:t>
+      </w:r>
+      <w:r>
+        <w:t xml:space="preserve"> – As part of preparing the application for deployment, I selected an appropriate icon from Freepik.com and used it to generate an App Icon for the application.</w:t>
+      </w:r>
+    </w:p>
+    <w:p>
+      <w:pPr>
+        <w:tabs>
+          <w:tab w:val="left" w:pos="3744"/>
+        </w:tabs>
+      </w:pPr>
+    </w:p>
+    <w:p>
+      <w:pPr>
+        <w:pStyle w:val="Heading1"/>
+      </w:pPr>
+      <w:bookmarkStart w:id="3" w:name="_Toc74227296"/>
+      <w:r>
+        <w:t>Constraints &amp; Strategies</w:t>
+      </w:r>
+      <w:bookmarkEnd w:id="3"/>
+    </w:p>
+    <w:p>
+      <w:pPr>
+        <w:tabs>
+          <w:tab w:val="left" w:pos="3744"/>
+        </w:tabs>
+      </w:pPr>
+      <w:r>
+        <w:rPr>
+          <w:b/>
+          <w:bCs/>
+        </w:rPr>
+        <w:t>Espresso Testing with no Emulator</w:t>
+      </w:r>
+    </w:p>
+    <w:p>
+      <w:pPr>
+        <w:tabs>
+          <w:tab w:val="left" w:pos="3744"/>
+        </w:tabs>
+      </w:pPr>
+      <w:r>
+        <w:t>To run the Espresso Tests, Android Studio needs to use either the emulator or a physical device. As previously noted, the Android Emulator on my laptop either fails to work or is extremely slow. Thus, to do the Espresso Testing I had to connect my phone to my laptop, in Developer mode and disable Animator, Transition and Window animation scales. The phone’s screen also had to stay active otherwise the tests would not run. Having to disable the animation scales to run the tests</w:t>
+      </w:r>
+      <w:r>
+        <w:t xml:space="preserve"> (and then </w:t>
+      </w:r>
+      <w:r>
+        <w:lastRenderedPageBreak/>
+        <w:t>re-enable them after I finished testing)</w:t>
+      </w:r>
+      <w:r>
+        <w:t>, and ensuring the device remained unlocked</w:t>
+      </w:r>
+      <w:r>
+        <w:t xml:space="preserve"> to start testing</w:t>
+      </w:r>
+      <w:r>
+        <w:t>, was a bit tedious at times.</w:t>
+      </w:r>
+      <w:r>
+        <w:tab/>
+      </w:r>
+    </w:p>
+    <w:p>
+      <w:pPr>
+        <w:tabs>
+          <w:tab w:val="left" w:pos="3744"/>
+        </w:tabs>
+        <w:rPr>
+          <w:b/>
+          <w:bCs/>
+        </w:rPr>
+      </w:pPr>
+      <w:r>
+        <w:rPr>
+          <w:b/>
+          <w:bCs/>
+        </w:rPr>
+        <w:t xml:space="preserve">A randomly </w:t>
+      </w:r>
+      <w:r>
+        <w:rPr>
+          <w:b/>
+          <w:bCs/>
+        </w:rPr>
+        <w:t>Failing Espresso Test</w:t>
+      </w:r>
+    </w:p>
+    <w:p>
+      <w:pPr>
+        <w:tabs>
+          <w:tab w:val="left" w:pos="3744"/>
+        </w:tabs>
+      </w:pPr>
+      <w:r>
+        <w:t>I had one specific Espresso Test that</w:t>
+      </w:r>
+      <w:r>
+        <w:t xml:space="preserve"> was failing for a period. The specific test</w:t>
+      </w:r>
+      <w:r>
+        <w:t xml:space="preserve"> only failed when the whole test class was being run, if the test was run individually it passed.</w:t>
+      </w:r>
+      <w:r>
+        <w:t xml:space="preserve"> The error message </w:t>
+      </w:r>
+      <w:r>
+        <w:t>was not</w:t>
+      </w:r>
+      <w:r>
+        <w:t xml:space="preserve"> very helpful, and I </w:t>
+      </w:r>
+      <w:r>
+        <w:t>did not</w:t>
+      </w:r>
+      <w:r>
+        <w:t xml:space="preserve"> find a resolutio</w:t>
+      </w:r>
+      <w:r>
+        <w:t>n to the problem</w:t>
+      </w:r>
+      <w:r>
+        <w:t>.</w:t>
+      </w:r>
+      <w:r>
+        <w:t xml:space="preserve"> However, after some time the issue seemed to have resolved itself and the test no longer fails.</w:t>
+      </w:r>
+    </w:p>
+    <w:p>
+      <w:pPr>
+        <w:tabs>
+          <w:tab w:val="left" w:pos="3744"/>
+        </w:tabs>
       </w:pPr>
     </w:p>
     <w:p>
@@ -3272,31 +3396,12 @@
           <w:bCs/>
         </w:rPr>
       </w:pPr>
-    </w:p>
-    <w:p>
-      <w:pPr>
-        <w:tabs>
-          <w:tab w:val="left" w:pos="3744"/>
-        </w:tabs>
+      <w:r>
         <w:rPr>
           <w:b/>
           <w:bCs/>
         </w:rPr>
-      </w:pPr>
-      <w:r>
-        <w:rPr>
-          <w:b/>
-          <w:bCs/>
-        </w:rPr>
-        <w:lastRenderedPageBreak/>
-        <w:t xml:space="preserve">A randomly </w:t>
-      </w:r>
-      <w:r>
-        <w:rPr>
-          <w:b/>
-          <w:bCs/>
-        </w:rPr>
-        <w:t>Failing Espresso Test</w:t>
+        <w:t>Date and Time</w:t>
       </w:r>
     </w:p>
     <w:p>
@@ -3306,37 +3411,31 @@
         </w:tabs>
       </w:pPr>
       <w:r>
-        <w:t>I had one specific Espresso Test that</w:t>
-      </w:r>
-      <w:r>
-        <w:t xml:space="preserve"> was failing for a period. The specific test</w:t>
-      </w:r>
-      <w:r>
-        <w:t xml:space="preserve"> only failed when the whole test class was being run, if the test was run individually it passed.</w:t>
-      </w:r>
-      <w:r>
-        <w:t xml:space="preserve"> The error message </w:t>
-      </w:r>
-      <w:r>
-        <w:t>was not</w:t>
-      </w:r>
-      <w:r>
-        <w:t xml:space="preserve"> very helpful, and I </w:t>
-      </w:r>
-      <w:r>
-        <w:t>did not</w:t>
-      </w:r>
-      <w:r>
-        <w:t xml:space="preserve"> find a resolutio</w:t>
-      </w:r>
-      <w:r>
-        <w:t>n to the problem</w:t>
-      </w:r>
-      <w:r>
-        <w:t>.</w:t>
-      </w:r>
-      <w:r>
-        <w:t xml:space="preserve"> However, after some time the issue seemed to have resolved itself and the test no longer fails.</w:t>
+        <w:t xml:space="preserve">As previously mentioned, the original format of storing date and time as strings ended up not being viable. To resolve the issues that arose, I had to refactor the date and time implementations. I tried and </w:t>
+      </w:r>
+      <w:r>
+        <w:t>tested</w:t>
+      </w:r>
+      <w:r>
+        <w:t xml:space="preserve"> a few different methods and implementations, such as the LocalDate</w:t>
+      </w:r>
+      <w:r>
+        <w:t>Time</w:t>
+      </w:r>
+      <w:r>
+        <w:t>,</w:t>
+      </w:r>
+      <w:r>
+        <w:t xml:space="preserve"> DateTime,</w:t>
+      </w:r>
+      <w:r>
+        <w:t xml:space="preserve"> Calendar and Date classes. Eventually I settled on using</w:t>
+      </w:r>
+      <w:r>
+        <w:t xml:space="preserve"> the Calendar class </w:t>
+      </w:r>
+      <w:r>
+        <w:t>in combination with long values as the solution to my problem.</w:t>
       </w:r>
     </w:p>
     <w:p>
@@ -3350,7 +3449,7 @@
       <w:pPr>
         <w:pStyle w:val="Heading1"/>
       </w:pPr>
-      <w:bookmarkStart w:id="4" w:name="_Toc74218531"/>
+      <w:bookmarkStart w:id="4" w:name="_Toc74227297"/>
       <w:r>
         <w:t>Final Application Screenshots</w:t>
       </w:r>
@@ -3459,6 +3558,9 @@
               <w:t>1</w:t>
             </w:r>
             <w:r>
+              <w:rPr>
+                <w:noProof/>
+              </w:rPr>
               <w:fldChar w:fldCharType="end"/>
             </w:r>
             <w:r>
@@ -3589,6 +3691,7 @@
               <w:rPr>
                 <w:noProof/>
               </w:rPr>
+              <w:lastRenderedPageBreak/>
               <w:drawing>
                 <wp:inline distT="0" distB="0" distL="0" distR="0" wp14:anchorId="40587D45" wp14:editId="1DCAA1DA">
                   <wp:extent cx="1470025" cy="2613503"/>
@@ -3744,6 +3847,7 @@
       </w:tr>
     </w:tbl>
     <w:p/>
+    <w:p/>
     <w:tbl>
       <w:tblPr>
         <w:tblStyle w:val="TableGrid"/>
@@ -3778,7 +3882,6 @@
               <w:rPr>
                 <w:noProof/>
               </w:rPr>
-              <w:lastRenderedPageBreak/>
               <w:drawing>
                 <wp:inline distT="0" distB="0" distL="0" distR="0" wp14:anchorId="1CD54E10" wp14:editId="3E206C1B">
                   <wp:extent cx="1615840" cy="2872740"/>
@@ -3969,6 +4072,7 @@
               <w:rPr>
                 <w:noProof/>
               </w:rPr>
+              <w:lastRenderedPageBreak/>
               <w:drawing>
                 <wp:inline distT="0" distB="0" distL="0" distR="0" wp14:anchorId="6A68892B" wp14:editId="47632E95">
                   <wp:extent cx="1641555" cy="2918460"/>
@@ -4139,6 +4243,7 @@
       </w:tr>
     </w:tbl>
     <w:p/>
+    <w:p/>
     <w:tbl>
       <w:tblPr>
         <w:tblStyle w:val="TableGrid"/>
@@ -4173,7 +4278,6 @@
               <w:rPr>
                 <w:noProof/>
               </w:rPr>
-              <w:lastRenderedPageBreak/>
               <w:drawing>
                 <wp:inline distT="0" distB="0" distL="0" distR="0" wp14:anchorId="1F6803D5" wp14:editId="7467C1AC">
                   <wp:extent cx="1641475" cy="2918318"/>
@@ -4360,6 +4464,7 @@
               <w:rPr>
                 <w:noProof/>
               </w:rPr>
+              <w:lastRenderedPageBreak/>
               <w:drawing>
                 <wp:inline distT="0" distB="0" distL="0" distR="0" wp14:anchorId="12F30B42" wp14:editId="1103AB23">
                   <wp:extent cx="1624412" cy="2887980"/>
@@ -4548,7 +4653,6 @@
               <w:rPr>
                 <w:noProof/>
               </w:rPr>
-              <w:lastRenderedPageBreak/>
               <w:drawing>
                 <wp:inline distT="0" distB="0" distL="0" distR="0" wp14:anchorId="5C0D97FB" wp14:editId="108C4DE8">
                   <wp:extent cx="1752600" cy="3115883"/>
@@ -4728,6 +4832,7 @@
               <w:rPr>
                 <w:noProof/>
               </w:rPr>
+              <w:lastRenderedPageBreak/>
               <w:drawing>
                 <wp:inline distT="0" distB="0" distL="0" distR="0" wp14:anchorId="1A04B91E" wp14:editId="6760AA83">
                   <wp:extent cx="2417777" cy="2489200"/>
@@ -4905,18 +5010,10 @@
     </w:p>
     <w:p>
       <w:pPr>
-        <w:tabs>
-          <w:tab w:val="left" w:pos="3744"/>
-        </w:tabs>
-      </w:pPr>
-    </w:p>
-    <w:p>
-      <w:pPr>
         <w:pStyle w:val="Heading1"/>
       </w:pPr>
-      <w:bookmarkStart w:id="36" w:name="_Toc74218532"/>
-      <w:r>
-        <w:lastRenderedPageBreak/>
+      <w:bookmarkStart w:id="36" w:name="_Toc74227298"/>
+      <w:r>
         <w:t>Instructional Material</w:t>
       </w:r>
       <w:bookmarkEnd w:id="36"/>
@@ -4928,7 +5025,20 @@
         </w:tabs>
       </w:pPr>
       <w:r>
-        <w:t>A short instructional video can be found in the Demo folder featuring the main functionalities of the application.</w:t>
+        <w:t xml:space="preserve">A short instructional video can be found in the </w:t>
+      </w:r>
+      <w:r>
+        <w:rPr>
+          <w:i/>
+          <w:iCs/>
+        </w:rPr>
+        <w:t>Documentation/Final Project Documentation</w:t>
+      </w:r>
+      <w:r>
+        <w:t xml:space="preserve"> folder </w:t>
+      </w:r>
+      <w:r>
+        <w:t>that demonstrates the main functionalities of the application.</w:t>
       </w:r>
     </w:p>
     <w:p>
@@ -4942,7 +5052,7 @@
       <w:pPr>
         <w:pStyle w:val="Heading1"/>
       </w:pPr>
-      <w:bookmarkStart w:id="37" w:name="_Toc74218533"/>
+      <w:bookmarkStart w:id="37" w:name="_Toc74227299"/>
       <w:r>
         <w:t>Summary &amp; Recommendations</w:t>
       </w:r>
@@ -4952,7 +5062,7 @@
       <w:pPr>
         <w:pStyle w:val="Heading2"/>
       </w:pPr>
-      <w:bookmarkStart w:id="38" w:name="_Toc74218534"/>
+      <w:bookmarkStart w:id="38" w:name="_Toc74227300"/>
       <w:r>
         <w:t>Summary</w:t>
       </w:r>
@@ -4960,15 +5070,13 @@
     </w:p>
     <w:p>
       <w:r>
-        <w:t xml:space="preserve">The </w:t>
-      </w:r>
-      <w:proofErr w:type="spellStart"/>
-      <w:r>
-        <w:t>BudgieCoin</w:t>
-      </w:r>
-      <w:proofErr w:type="spellEnd"/>
-      <w:r>
-        <w:t xml:space="preserve"> application had a lot of potential scope and features, most of which I did not get around to implementing. </w:t>
+        <w:t>The BudgieCoin application had a lot of potential scope and feature</w:t>
+      </w:r>
+      <w:r>
+        <w:t>s</w:t>
+      </w:r>
+      <w:r>
+        <w:t xml:space="preserve">. </w:t>
       </w:r>
       <w:r>
         <w:t xml:space="preserve">To give an idea of the potential scope of this type of project, it got </w:t>
@@ -4992,7 +5100,13 @@
         <w:t>could have</w:t>
       </w:r>
       <w:r>
-        <w:t xml:space="preserve"> still been built into the application </w:t>
+        <w:t xml:space="preserve"> still </w:t>
+      </w:r>
+      <w:r>
+        <w:t xml:space="preserve">have </w:t>
+      </w:r>
+      <w:r>
+        <w:t xml:space="preserve">been built into the application </w:t>
       </w:r>
       <w:r>
         <w:t>include</w:t>
@@ -5012,18 +5126,23 @@
     </w:p>
     <w:p>
       <w:r>
-        <w:t>I am happy with everything I achieved in the development of the app, it is possibly not the most pretty or featureful but gave me the opportunity to learn and successfully implement Android features and concepts</w:t>
-      </w:r>
-      <w:r>
-        <w:t>.</w:t>
+        <w:t xml:space="preserve">I am happy with everything I achieved in the development of the app, it is possibly not the most pretty or featureful but gave me the opportunity to learn and </w:t>
+      </w:r>
+      <w:r>
+        <w:t>successfully</w:t>
+      </w:r>
+      <w:r>
+        <w:t xml:space="preserve"> implement Android features and concepts</w:t>
+      </w:r>
+      <w:r>
+        <w:t>, and provided a strong foundation for me to carry on developing Android applications.</w:t>
       </w:r>
     </w:p>
-    <w:p/>
     <w:p>
       <w:pPr>
         <w:pStyle w:val="Heading2"/>
       </w:pPr>
-      <w:bookmarkStart w:id="39" w:name="_Toc74218535"/>
+      <w:bookmarkStart w:id="39" w:name="_Toc74227301"/>
       <w:r>
         <w:t>Recommendation</w:t>
       </w:r>
@@ -5070,21 +5189,21 @@
         <w:t xml:space="preserve">Be careful with your time management and start working sooner rather than later. Implementing some of the features took longer than expected and small setbacks used ended up </w:t>
       </w:r>
       <w:r>
-        <w:t>using more time than expected.</w:t>
+        <w:t xml:space="preserve">using more time </w:t>
+      </w:r>
+      <w:r>
+        <w:lastRenderedPageBreak/>
+        <w:t>than expected.</w:t>
       </w:r>
       <w:r>
         <w:t xml:space="preserve"> </w:t>
       </w:r>
       <w:r>
-        <w:t>Sometimes finding viable solutions to issues also took longer than expected.</w:t>
-      </w:r>
-    </w:p>
-    <w:p>
-      <w:pPr>
-        <w:tabs>
-          <w:tab w:val="left" w:pos="3744"/>
-        </w:tabs>
-      </w:pPr>
+        <w:t>Sometimes finding viable solutions to issues also took longer than expected</w:t>
+      </w:r>
+      <w:r>
+        <w:t>, or where harder to implement than expected.</w:t>
+      </w:r>
     </w:p>
     <w:p>
       <w:pPr>
@@ -5097,7 +5216,7 @@
       <w:pPr>
         <w:pStyle w:val="Heading1"/>
       </w:pPr>
-      <w:bookmarkStart w:id="40" w:name="_Toc74218536"/>
+      <w:bookmarkStart w:id="40" w:name="_Toc74227302"/>
       <w:r>
         <w:t>Acknowledgements:</w:t>
       </w:r>
@@ -5105,15 +5224,7 @@
     </w:p>
     <w:p>
       <w:r>
-        <w:t xml:space="preserve">Bird Icon made by </w:t>
-      </w:r>
-      <w:proofErr w:type="spellStart"/>
-      <w:r>
-        <w:t>Freepik</w:t>
-      </w:r>
-      <w:proofErr w:type="spellEnd"/>
-      <w:r>
-        <w:t xml:space="preserve"> from </w:t>
+        <w:t xml:space="preserve">Bird Icon made by Freepik from </w:t>
       </w:r>
       <w:hyperlink r:id="rId26" w:history="1">
         <w:r>

</xml_diff>

<commit_message>
Refined Delete User functionality and added it to Espresso Test.
</commit_message>
<xml_diff>
--- a/Documentation/Final Project Documentation/SD6501_FinalProject_Documentation_MDuToit.docx
+++ b/Documentation/Final Project Documentation/SD6501_FinalProject_Documentation_MDuToit.docx
@@ -863,7 +863,7 @@
           <w:r>
             <w:fldChar w:fldCharType="separate"/>
           </w:r>
-          <w:hyperlink w:anchor="_Toc74227293" w:history="1">
+          <w:hyperlink w:anchor="_Toc74244053" w:history="1">
             <w:r>
               <w:rPr>
                 <w:rStyle w:val="Hyperlink"/>
@@ -890,7 +890,7 @@
                 <w:noProof/>
                 <w:webHidden/>
               </w:rPr>
-              <w:instrText xml:space="preserve"> PAGEREF _Toc74227293 \h </w:instrText>
+              <w:instrText xml:space="preserve"> PAGEREF _Toc74244053 \h </w:instrText>
             </w:r>
             <w:r>
               <w:rPr>
@@ -933,7 +933,7 @@
               <w:lang w:eastAsia="en-NZ"/>
             </w:rPr>
           </w:pPr>
-          <w:hyperlink w:anchor="_Toc74227294" w:history="1">
+          <w:hyperlink w:anchor="_Toc74244054" w:history="1">
             <w:r>
               <w:rPr>
                 <w:rStyle w:val="Hyperlink"/>
@@ -960,7 +960,7 @@
                 <w:noProof/>
                 <w:webHidden/>
               </w:rPr>
-              <w:instrText xml:space="preserve"> PAGEREF _Toc74227294 \h </w:instrText>
+              <w:instrText xml:space="preserve"> PAGEREF _Toc74244054 \h </w:instrText>
             </w:r>
             <w:r>
               <w:rPr>
@@ -1003,7 +1003,7 @@
               <w:lang w:eastAsia="en-NZ"/>
             </w:rPr>
           </w:pPr>
-          <w:hyperlink w:anchor="_Toc74227295" w:history="1">
+          <w:hyperlink w:anchor="_Toc74244055" w:history="1">
             <w:r>
               <w:rPr>
                 <w:rStyle w:val="Hyperlink"/>
@@ -1030,7 +1030,7 @@
                 <w:noProof/>
                 <w:webHidden/>
               </w:rPr>
-              <w:instrText xml:space="preserve"> PAGEREF _Toc74227295 \h </w:instrText>
+              <w:instrText xml:space="preserve"> PAGEREF _Toc74244055 \h </w:instrText>
             </w:r>
             <w:r>
               <w:rPr>
@@ -1073,7 +1073,7 @@
               <w:lang w:eastAsia="en-NZ"/>
             </w:rPr>
           </w:pPr>
-          <w:hyperlink w:anchor="_Toc74227296" w:history="1">
+          <w:hyperlink w:anchor="_Toc74244056" w:history="1">
             <w:r>
               <w:rPr>
                 <w:rStyle w:val="Hyperlink"/>
@@ -1100,7 +1100,7 @@
                 <w:noProof/>
                 <w:webHidden/>
               </w:rPr>
-              <w:instrText xml:space="preserve"> PAGEREF _Toc74227296 \h </w:instrText>
+              <w:instrText xml:space="preserve"> PAGEREF _Toc74244056 \h </w:instrText>
             </w:r>
             <w:r>
               <w:rPr>
@@ -1143,7 +1143,7 @@
               <w:lang w:eastAsia="en-NZ"/>
             </w:rPr>
           </w:pPr>
-          <w:hyperlink w:anchor="_Toc74227297" w:history="1">
+          <w:hyperlink w:anchor="_Toc74244057" w:history="1">
             <w:r>
               <w:rPr>
                 <w:rStyle w:val="Hyperlink"/>
@@ -1170,7 +1170,7 @@
                 <w:noProof/>
                 <w:webHidden/>
               </w:rPr>
-              <w:instrText xml:space="preserve"> PAGEREF _Toc74227297 \h </w:instrText>
+              <w:instrText xml:space="preserve"> PAGEREF _Toc74244057 \h </w:instrText>
             </w:r>
             <w:r>
               <w:rPr>
@@ -1213,7 +1213,7 @@
               <w:lang w:eastAsia="en-NZ"/>
             </w:rPr>
           </w:pPr>
-          <w:hyperlink w:anchor="_Toc74227298" w:history="1">
+          <w:hyperlink w:anchor="_Toc74244058" w:history="1">
             <w:r>
               <w:rPr>
                 <w:rStyle w:val="Hyperlink"/>
@@ -1240,7 +1240,7 @@
                 <w:noProof/>
                 <w:webHidden/>
               </w:rPr>
-              <w:instrText xml:space="preserve"> PAGEREF _Toc74227298 \h </w:instrText>
+              <w:instrText xml:space="preserve"> PAGEREF _Toc74244058 \h </w:instrText>
             </w:r>
             <w:r>
               <w:rPr>
@@ -1283,7 +1283,7 @@
               <w:lang w:eastAsia="en-NZ"/>
             </w:rPr>
           </w:pPr>
-          <w:hyperlink w:anchor="_Toc74227299" w:history="1">
+          <w:hyperlink w:anchor="_Toc74244059" w:history="1">
             <w:r>
               <w:rPr>
                 <w:rStyle w:val="Hyperlink"/>
@@ -1310,7 +1310,7 @@
                 <w:noProof/>
                 <w:webHidden/>
               </w:rPr>
-              <w:instrText xml:space="preserve"> PAGEREF _Toc74227299 \h </w:instrText>
+              <w:instrText xml:space="preserve"> PAGEREF _Toc74244059 \h </w:instrText>
             </w:r>
             <w:r>
               <w:rPr>
@@ -1353,7 +1353,7 @@
               <w:lang w:eastAsia="en-NZ"/>
             </w:rPr>
           </w:pPr>
-          <w:hyperlink w:anchor="_Toc74227300" w:history="1">
+          <w:hyperlink w:anchor="_Toc74244060" w:history="1">
             <w:r>
               <w:rPr>
                 <w:rStyle w:val="Hyperlink"/>
@@ -1380,7 +1380,7 @@
                 <w:noProof/>
                 <w:webHidden/>
               </w:rPr>
-              <w:instrText xml:space="preserve"> PAGEREF _Toc74227300 \h </w:instrText>
+              <w:instrText xml:space="preserve"> PAGEREF _Toc74244060 \h </w:instrText>
             </w:r>
             <w:r>
               <w:rPr>
@@ -1423,7 +1423,7 @@
               <w:lang w:eastAsia="en-NZ"/>
             </w:rPr>
           </w:pPr>
-          <w:hyperlink w:anchor="_Toc74227301" w:history="1">
+          <w:hyperlink w:anchor="_Toc74244061" w:history="1">
             <w:r>
               <w:rPr>
                 <w:rStyle w:val="Hyperlink"/>
@@ -1450,7 +1450,7 @@
                 <w:noProof/>
                 <w:webHidden/>
               </w:rPr>
-              <w:instrText xml:space="preserve"> PAGEREF _Toc74227301 \h </w:instrText>
+              <w:instrText xml:space="preserve"> PAGEREF _Toc74244061 \h </w:instrText>
             </w:r>
             <w:r>
               <w:rPr>
@@ -1493,7 +1493,7 @@
               <w:lang w:eastAsia="en-NZ"/>
             </w:rPr>
           </w:pPr>
-          <w:hyperlink w:anchor="_Toc74227302" w:history="1">
+          <w:hyperlink w:anchor="_Toc74244062" w:history="1">
             <w:r>
               <w:rPr>
                 <w:rStyle w:val="Hyperlink"/>
@@ -1520,7 +1520,7 @@
                 <w:noProof/>
                 <w:webHidden/>
               </w:rPr>
-              <w:instrText xml:space="preserve"> PAGEREF _Toc74227302 \h </w:instrText>
+              <w:instrText xml:space="preserve"> PAGEREF _Toc74244062 \h </w:instrText>
             </w:r>
             <w:r>
               <w:rPr>
@@ -1577,7 +1577,7 @@
           <w:noProof/>
         </w:rPr>
       </w:pPr>
-      <w:bookmarkStart w:id="0" w:name="_Toc74227293"/>
+      <w:bookmarkStart w:id="0" w:name="_Toc74244053"/>
       <w:r>
         <w:rPr>
           <w:noProof/>
@@ -1602,15 +1602,24 @@
         </w:rPr>
       </w:pPr>
       <w:r>
+        <w:rPr>
+          <w:smallCaps w:val="0"/>
+        </w:rPr>
         <w:fldChar w:fldCharType="begin"/>
       </w:r>
       <w:r>
+        <w:rPr>
+          <w:smallCaps w:val="0"/>
+        </w:rPr>
         <w:instrText xml:space="preserve"> TOC \h \z \c "Figure" </w:instrText>
       </w:r>
       <w:r>
+        <w:rPr>
+          <w:smallCaps w:val="0"/>
+        </w:rPr>
         <w:fldChar w:fldCharType="separate"/>
       </w:r>
-      <w:hyperlink w:anchor="_Toc74216436" w:history="1">
+      <w:hyperlink w:anchor="_Toc74243912" w:history="1">
         <w:r>
           <w:rPr>
             <w:rStyle w:val="Hyperlink"/>
@@ -1637,7 +1646,7 @@
             <w:noProof/>
             <w:webHidden/>
           </w:rPr>
-          <w:instrText xml:space="preserve"> PAGEREF _Toc74216436 \h </w:instrText>
+          <w:instrText xml:space="preserve"> PAGEREF _Toc74243912 \h </w:instrText>
         </w:r>
         <w:r>
           <w:rPr>
@@ -1683,7 +1692,7 @@
           <w:lang w:eastAsia="en-NZ"/>
         </w:rPr>
       </w:pPr>
-      <w:hyperlink w:anchor="_Toc74216437" w:history="1">
+      <w:hyperlink w:anchor="_Toc74243913" w:history="1">
         <w:r>
           <w:rPr>
             <w:rStyle w:val="Hyperlink"/>
@@ -1710,7 +1719,7 @@
             <w:noProof/>
             <w:webHidden/>
           </w:rPr>
-          <w:instrText xml:space="preserve"> PAGEREF _Toc74216437 \h </w:instrText>
+          <w:instrText xml:space="preserve"> PAGEREF _Toc74243913 \h </w:instrText>
         </w:r>
         <w:r>
           <w:rPr>
@@ -1756,7 +1765,7 @@
           <w:lang w:eastAsia="en-NZ"/>
         </w:rPr>
       </w:pPr>
-      <w:hyperlink w:anchor="_Toc74216438" w:history="1">
+      <w:hyperlink w:anchor="_Toc74243914" w:history="1">
         <w:r>
           <w:rPr>
             <w:rStyle w:val="Hyperlink"/>
@@ -1783,7 +1792,7 @@
             <w:noProof/>
             <w:webHidden/>
           </w:rPr>
-          <w:instrText xml:space="preserve"> PAGEREF _Toc74216438 \h </w:instrText>
+          <w:instrText xml:space="preserve"> PAGEREF _Toc74243914 \h </w:instrText>
         </w:r>
         <w:r>
           <w:rPr>
@@ -1803,7 +1812,7 @@
             <w:noProof/>
             <w:webHidden/>
           </w:rPr>
-          <w:t>3</w:t>
+          <w:t>4</w:t>
         </w:r>
         <w:r>
           <w:rPr>
@@ -1829,7 +1838,7 @@
           <w:lang w:eastAsia="en-NZ"/>
         </w:rPr>
       </w:pPr>
-      <w:hyperlink w:anchor="_Toc74216439" w:history="1">
+      <w:hyperlink w:anchor="_Toc74243915" w:history="1">
         <w:r>
           <w:rPr>
             <w:rStyle w:val="Hyperlink"/>
@@ -1856,7 +1865,7 @@
             <w:noProof/>
             <w:webHidden/>
           </w:rPr>
-          <w:instrText xml:space="preserve"> PAGEREF _Toc74216439 \h </w:instrText>
+          <w:instrText xml:space="preserve"> PAGEREF _Toc74243915 \h </w:instrText>
         </w:r>
         <w:r>
           <w:rPr>
@@ -1876,7 +1885,7 @@
             <w:noProof/>
             <w:webHidden/>
           </w:rPr>
-          <w:t>3</w:t>
+          <w:t>4</w:t>
         </w:r>
         <w:r>
           <w:rPr>
@@ -1902,7 +1911,7 @@
           <w:lang w:eastAsia="en-NZ"/>
         </w:rPr>
       </w:pPr>
-      <w:hyperlink w:anchor="_Toc74216440" w:history="1">
+      <w:hyperlink w:anchor="_Toc74243916" w:history="1">
         <w:r>
           <w:rPr>
             <w:rStyle w:val="Hyperlink"/>
@@ -1929,7 +1938,7 @@
             <w:noProof/>
             <w:webHidden/>
           </w:rPr>
-          <w:instrText xml:space="preserve"> PAGEREF _Toc74216440 \h </w:instrText>
+          <w:instrText xml:space="preserve"> PAGEREF _Toc74243916 \h </w:instrText>
         </w:r>
         <w:r>
           <w:rPr>
@@ -1975,7 +1984,7 @@
           <w:lang w:eastAsia="en-NZ"/>
         </w:rPr>
       </w:pPr>
-      <w:hyperlink w:anchor="_Toc74216441" w:history="1">
+      <w:hyperlink w:anchor="_Toc74243917" w:history="1">
         <w:r>
           <w:rPr>
             <w:rStyle w:val="Hyperlink"/>
@@ -2002,7 +2011,7 @@
             <w:noProof/>
             <w:webHidden/>
           </w:rPr>
-          <w:instrText xml:space="preserve"> PAGEREF _Toc74216441 \h </w:instrText>
+          <w:instrText xml:space="preserve"> PAGEREF _Toc74243917 \h </w:instrText>
         </w:r>
         <w:r>
           <w:rPr>
@@ -2048,7 +2057,7 @@
           <w:lang w:eastAsia="en-NZ"/>
         </w:rPr>
       </w:pPr>
-      <w:hyperlink w:anchor="_Toc74216442" w:history="1">
+      <w:hyperlink w:anchor="_Toc74243918" w:history="1">
         <w:r>
           <w:rPr>
             <w:rStyle w:val="Hyperlink"/>
@@ -2075,7 +2084,7 @@
             <w:noProof/>
             <w:webHidden/>
           </w:rPr>
-          <w:instrText xml:space="preserve"> PAGEREF _Toc74216442 \h </w:instrText>
+          <w:instrText xml:space="preserve"> PAGEREF _Toc74243918 \h </w:instrText>
         </w:r>
         <w:r>
           <w:rPr>
@@ -2095,7 +2104,7 @@
             <w:noProof/>
             <w:webHidden/>
           </w:rPr>
-          <w:t>4</w:t>
+          <w:t>5</w:t>
         </w:r>
         <w:r>
           <w:rPr>
@@ -2121,7 +2130,7 @@
           <w:lang w:eastAsia="en-NZ"/>
         </w:rPr>
       </w:pPr>
-      <w:hyperlink w:anchor="_Toc74216443" w:history="1">
+      <w:hyperlink w:anchor="_Toc74243919" w:history="1">
         <w:r>
           <w:rPr>
             <w:rStyle w:val="Hyperlink"/>
@@ -2148,7 +2157,7 @@
             <w:noProof/>
             <w:webHidden/>
           </w:rPr>
-          <w:instrText xml:space="preserve"> PAGEREF _Toc74216443 \h </w:instrText>
+          <w:instrText xml:space="preserve"> PAGEREF _Toc74243919 \h </w:instrText>
         </w:r>
         <w:r>
           <w:rPr>
@@ -2168,7 +2177,7 @@
             <w:noProof/>
             <w:webHidden/>
           </w:rPr>
-          <w:t>4</w:t>
+          <w:t>5</w:t>
         </w:r>
         <w:r>
           <w:rPr>
@@ -2194,7 +2203,7 @@
           <w:lang w:eastAsia="en-NZ"/>
         </w:rPr>
       </w:pPr>
-      <w:hyperlink w:anchor="_Toc74216444" w:history="1">
+      <w:hyperlink w:anchor="_Toc74243920" w:history="1">
         <w:r>
           <w:rPr>
             <w:rStyle w:val="Hyperlink"/>
@@ -2221,7 +2230,7 @@
             <w:noProof/>
             <w:webHidden/>
           </w:rPr>
-          <w:instrText xml:space="preserve"> PAGEREF _Toc74216444 \h </w:instrText>
+          <w:instrText xml:space="preserve"> PAGEREF _Toc74243920 \h </w:instrText>
         </w:r>
         <w:r>
           <w:rPr>
@@ -2267,7 +2276,7 @@
           <w:lang w:eastAsia="en-NZ"/>
         </w:rPr>
       </w:pPr>
-      <w:hyperlink w:anchor="_Toc74216445" w:history="1">
+      <w:hyperlink w:anchor="_Toc74243921" w:history="1">
         <w:r>
           <w:rPr>
             <w:rStyle w:val="Hyperlink"/>
@@ -2294,7 +2303,7 @@
             <w:noProof/>
             <w:webHidden/>
           </w:rPr>
-          <w:instrText xml:space="preserve"> PAGEREF _Toc74216445 \h </w:instrText>
+          <w:instrText xml:space="preserve"> PAGEREF _Toc74243921 \h </w:instrText>
         </w:r>
         <w:r>
           <w:rPr>
@@ -2340,13 +2349,13 @@
           <w:lang w:eastAsia="en-NZ"/>
         </w:rPr>
       </w:pPr>
-      <w:hyperlink w:anchor="_Toc74216446" w:history="1">
+      <w:hyperlink w:anchor="_Toc74243922" w:history="1">
         <w:r>
           <w:rPr>
             <w:rStyle w:val="Hyperlink"/>
             <w:noProof/>
           </w:rPr>
-          <w:t>Figure 11 - the updated Settings Activity with options to update the Username and Pin of the person logged in.</w:t>
+          <w:t>Figure 11 - the updated Settings Activity with options to update the Username and Pin of the person logged in or Delete them.</w:t>
         </w:r>
         <w:r>
           <w:rPr>
@@ -2367,7 +2376,7 @@
             <w:noProof/>
             <w:webHidden/>
           </w:rPr>
-          <w:instrText xml:space="preserve"> PAGEREF _Toc74216446 \h </w:instrText>
+          <w:instrText xml:space="preserve"> PAGEREF _Toc74243922 \h </w:instrText>
         </w:r>
         <w:r>
           <w:rPr>
@@ -2387,7 +2396,7 @@
             <w:noProof/>
             <w:webHidden/>
           </w:rPr>
-          <w:t>5</w:t>
+          <w:t>6</w:t>
         </w:r>
         <w:r>
           <w:rPr>
@@ -2413,7 +2422,7 @@
           <w:lang w:eastAsia="en-NZ"/>
         </w:rPr>
       </w:pPr>
-      <w:hyperlink w:anchor="_Toc74216447" w:history="1">
+      <w:hyperlink w:anchor="_Toc74243923" w:history="1">
         <w:r>
           <w:rPr>
             <w:rStyle w:val="Hyperlink"/>
@@ -2440,7 +2449,7 @@
             <w:noProof/>
             <w:webHidden/>
           </w:rPr>
-          <w:instrText xml:space="preserve"> PAGEREF _Toc74216447 \h </w:instrText>
+          <w:instrText xml:space="preserve"> PAGEREF _Toc74243923 \h </w:instrText>
         </w:r>
         <w:r>
           <w:rPr>
@@ -2460,7 +2469,7 @@
             <w:noProof/>
             <w:webHidden/>
           </w:rPr>
-          <w:t>5</w:t>
+          <w:t>6</w:t>
         </w:r>
         <w:r>
           <w:rPr>
@@ -2486,7 +2495,7 @@
           <w:lang w:eastAsia="en-NZ"/>
         </w:rPr>
       </w:pPr>
-      <w:hyperlink w:anchor="_Toc74216448" w:history="1">
+      <w:hyperlink w:anchor="_Toc74243924" w:history="1">
         <w:r>
           <w:rPr>
             <w:rStyle w:val="Hyperlink"/>
@@ -2513,7 +2522,7 @@
             <w:noProof/>
             <w:webHidden/>
           </w:rPr>
-          <w:instrText xml:space="preserve"> PAGEREF _Toc74216448 \h </w:instrText>
+          <w:instrText xml:space="preserve"> PAGEREF _Toc74243924 \h </w:instrText>
         </w:r>
         <w:r>
           <w:rPr>
@@ -2559,13 +2568,13 @@
           <w:lang w:eastAsia="en-NZ"/>
         </w:rPr>
       </w:pPr>
-      <w:hyperlink w:anchor="_Toc74216449" w:history="1">
+      <w:hyperlink w:anchor="_Toc74243925" w:history="1">
         <w:r>
           <w:rPr>
             <w:rStyle w:val="Hyperlink"/>
             <w:noProof/>
           </w:rPr>
-          <w:t>Figure 14 - Updating an existing Transaction, also with the updated Date and Time Pickers</w:t>
+          <w:t>Figure 14 – Confirmation dialog for deleting the user</w:t>
         </w:r>
         <w:r>
           <w:rPr>
@@ -2586,7 +2595,7 @@
             <w:noProof/>
             <w:webHidden/>
           </w:rPr>
-          <w:instrText xml:space="preserve"> PAGEREF _Toc74216449 \h </w:instrText>
+          <w:instrText xml:space="preserve"> PAGEREF _Toc74243925 \h </w:instrText>
         </w:r>
         <w:r>
           <w:rPr>
@@ -2632,7 +2641,7 @@
           <w:lang w:eastAsia="en-NZ"/>
         </w:rPr>
       </w:pPr>
-      <w:hyperlink w:anchor="_Toc74216450" w:history="1">
+      <w:hyperlink w:anchor="_Toc74243926" w:history="1">
         <w:r>
           <w:rPr>
             <w:rStyle w:val="Hyperlink"/>
@@ -2659,7 +2668,7 @@
             <w:noProof/>
             <w:webHidden/>
           </w:rPr>
-          <w:instrText xml:space="preserve"> PAGEREF _Toc74216450 \h </w:instrText>
+          <w:instrText xml:space="preserve"> PAGEREF _Toc74243926 \h </w:instrText>
         </w:r>
         <w:r>
           <w:rPr>
@@ -2679,7 +2688,7 @@
             <w:noProof/>
             <w:webHidden/>
           </w:rPr>
-          <w:t>6</w:t>
+          <w:t>7</w:t>
         </w:r>
         <w:r>
           <w:rPr>
@@ -2705,7 +2714,7 @@
           <w:lang w:eastAsia="en-NZ"/>
         </w:rPr>
       </w:pPr>
-      <w:hyperlink w:anchor="_Toc74216451" w:history="1">
+      <w:hyperlink w:anchor="_Toc74243927" w:history="1">
         <w:r>
           <w:rPr>
             <w:rStyle w:val="Hyperlink"/>
@@ -2732,7 +2741,7 @@
             <w:noProof/>
             <w:webHidden/>
           </w:rPr>
-          <w:instrText xml:space="preserve"> PAGEREF _Toc74216451 \h </w:instrText>
+          <w:instrText xml:space="preserve"> PAGEREF _Toc74243927 \h </w:instrText>
         </w:r>
         <w:r>
           <w:rPr>
@@ -2752,7 +2761,7 @@
             <w:noProof/>
             <w:webHidden/>
           </w:rPr>
-          <w:t>6</w:t>
+          <w:t>7</w:t>
         </w:r>
         <w:r>
           <w:rPr>
@@ -2765,6 +2774,12 @@
     </w:p>
     <w:p>
       <w:r>
+        <w:rPr>
+          <w:rFonts w:cstheme="minorHAnsi"/>
+          <w:smallCaps/>
+          <w:sz w:val="20"/>
+          <w:szCs w:val="20"/>
+        </w:rPr>
         <w:fldChar w:fldCharType="end"/>
       </w:r>
     </w:p>
@@ -2772,7 +2787,7 @@
       <w:pPr>
         <w:pStyle w:val="Heading1"/>
       </w:pPr>
-      <w:bookmarkStart w:id="1" w:name="_Toc74227294"/>
+      <w:bookmarkStart w:id="1" w:name="_Toc74244054"/>
       <w:r>
         <w:t>C</w:t>
       </w:r>
@@ -2786,7 +2801,15 @@
         <w:t xml:space="preserve">The </w:t>
       </w:r>
       <w:r>
-        <w:t xml:space="preserve">Final Project built upon the BudgieCoin application that </w:t>
+        <w:t xml:space="preserve">Final Project built upon the </w:t>
+      </w:r>
+      <w:proofErr w:type="spellStart"/>
+      <w:r>
+        <w:t>BudgieCoin</w:t>
+      </w:r>
+      <w:proofErr w:type="spellEnd"/>
+      <w:r>
+        <w:t xml:space="preserve"> application that </w:t>
       </w:r>
       <w:r>
         <w:t>I have</w:t>
@@ -2795,7 +2818,15 @@
         <w:t xml:space="preserve"> been developing throughout Assignments 1 and 2.</w:t>
       </w:r>
       <w:r>
-        <w:t xml:space="preserve"> BudgieCoin is a personal finance application for users to help keep track of their income, expenses, and balances of their accounts. This will help users become more </w:t>
+        <w:t xml:space="preserve"> </w:t>
+      </w:r>
+      <w:proofErr w:type="spellStart"/>
+      <w:r>
+        <w:t>BudgieCoin</w:t>
+      </w:r>
+      <w:proofErr w:type="spellEnd"/>
+      <w:r>
+        <w:t xml:space="preserve"> is a personal finance application for users to help keep track of their income, expenses, and balances of their accounts. This will help users become more </w:t>
       </w:r>
       <w:r>
         <w:t>financially</w:t>
@@ -2883,7 +2914,6 @@
         </w:tabs>
       </w:pPr>
       <w:r>
-        <w:lastRenderedPageBreak/>
         <w:t xml:space="preserve">The generated </w:t>
       </w:r>
       <w:r>
@@ -2903,28 +2933,7 @@
           <w:i/>
           <w:iCs/>
         </w:rPr>
-        <w:t>app</w:t>
-      </w:r>
-      <w:r>
-        <w:rPr>
-          <w:i/>
-          <w:iCs/>
-        </w:rPr>
-        <w:t>/</w:t>
-      </w:r>
-      <w:r>
-        <w:rPr>
-          <w:i/>
-          <w:iCs/>
-        </w:rPr>
-        <w:t>release</w:t>
-      </w:r>
-      <w:r>
-        <w:rPr>
-          <w:i/>
-          <w:iCs/>
-        </w:rPr>
-        <w:t>/</w:t>
+        <w:t>app/release/</w:t>
       </w:r>
       <w:r>
         <w:t>.</w:t>
@@ -2941,7 +2950,7 @@
       <w:pPr>
         <w:pStyle w:val="Heading1"/>
       </w:pPr>
-      <w:bookmarkStart w:id="2" w:name="_Toc74227295"/>
+      <w:bookmarkStart w:id="2" w:name="_Toc74244055"/>
       <w:r>
         <w:t xml:space="preserve">Improvements, </w:t>
       </w:r>
@@ -3120,10 +3129,21 @@
         <w:t xml:space="preserve"> – this activity had been present but underdeveloped since Assignment 1. For the Final Project I added the ability for a user to update their username and/or pin number.</w:t>
       </w:r>
       <w:r>
-        <w:t xml:space="preserve"> This included using Android’s SharedPreferences features to </w:t>
+        <w:t xml:space="preserve"> This included using Android’s </w:t>
+      </w:r>
+      <w:proofErr w:type="spellStart"/>
+      <w:r>
+        <w:t>SharedPreferences</w:t>
+      </w:r>
+      <w:proofErr w:type="spellEnd"/>
+      <w:r>
+        <w:t xml:space="preserve"> features to </w:t>
       </w:r>
       <w:r>
         <w:t>record which user had logged in and then only allow them to edit their details.</w:t>
+      </w:r>
+      <w:r>
+        <w:t xml:space="preserve"> Additionally, the user now has the option of deleting their account permanently.</w:t>
       </w:r>
     </w:p>
     <w:p>
@@ -3144,7 +3164,15 @@
         <w:t>Login Activity</w:t>
       </w:r>
       <w:r>
-        <w:t xml:space="preserve"> – Bug Fixes &amp; minor improvements. If a user attempts to login with an empty username an error message is shown that the username input field cannot be empty. When a user logs in they are stored to the SharedPreferences as the current user.</w:t>
+        <w:t xml:space="preserve"> – Bug Fixes &amp; minor improvements. If a user attempts to login with an empty username an error message is shown that the username input field cannot be empty. When a user logs in they are stored to the </w:t>
+      </w:r>
+      <w:proofErr w:type="spellStart"/>
+      <w:r>
+        <w:t>SharedPreferences</w:t>
+      </w:r>
+      <w:proofErr w:type="spellEnd"/>
+      <w:r>
+        <w:t xml:space="preserve"> as the current user.</w:t>
       </w:r>
     </w:p>
     <w:p>
@@ -3234,7 +3262,23 @@
         <w:t>View Accounts Balances and View Transactions</w:t>
       </w:r>
       <w:r>
-        <w:t xml:space="preserve"> – added Floating Action Buttons to these two Activities. The Floating Action Buttons open the AddAccountActivity and TransactionActivity respectively, allowing users to easily access those Activities from the views without having to open the Navigation Drawer.</w:t>
+        <w:t xml:space="preserve"> – added Floating Action Buttons to these two Activities. The Floating Action Buttons open the </w:t>
+      </w:r>
+      <w:proofErr w:type="spellStart"/>
+      <w:r>
+        <w:t>AddAccountActivity</w:t>
+      </w:r>
+      <w:proofErr w:type="spellEnd"/>
+      <w:r>
+        <w:t xml:space="preserve"> and </w:t>
+      </w:r>
+      <w:proofErr w:type="spellStart"/>
+      <w:r>
+        <w:t>TransactionActivity</w:t>
+      </w:r>
+      <w:proofErr w:type="spellEnd"/>
+      <w:r>
+        <w:t xml:space="preserve"> respectively, allowing users to easily access those Activities from the views without having to open the Navigation Drawer.</w:t>
       </w:r>
     </w:p>
     <w:p>
@@ -3265,7 +3309,7 @@
       <w:pPr>
         <w:pStyle w:val="Heading1"/>
       </w:pPr>
-      <w:bookmarkStart w:id="3" w:name="_Toc74227296"/>
+      <w:bookmarkStart w:id="3" w:name="_Toc74244056"/>
       <w:r>
         <w:t>Constraints &amp; Strategies</w:t>
       </w:r>
@@ -3292,14 +3336,14 @@
         </w:tabs>
       </w:pPr>
       <w:r>
-        <w:t>To run the Espresso Tests, Android Studio needs to use either the emulator or a physical device. As previously noted, the Android Emulator on my laptop either fails to work or is extremely slow. Thus, to do the Espresso Testing I had to connect my phone to my laptop, in Developer mode and disable Animator, Transition and Window animation scales. The phone’s screen also had to stay active otherwise the tests would not run. Having to disable the animation scales to run the tests</w:t>
-      </w:r>
-      <w:r>
-        <w:t xml:space="preserve"> (and then </w:t>
+        <w:t xml:space="preserve">To run the Espresso Tests, Android Studio needs to use either the emulator or a physical device. As previously noted, the Android Emulator on my laptop either fails to work or is extremely slow. Thus, </w:t>
       </w:r>
       <w:r>
         <w:lastRenderedPageBreak/>
-        <w:t>re-enable them after I finished testing)</w:t>
+        <w:t>to do the Espresso Testing I had to connect my phone to my laptop, in Developer mode and disable Animator, Transition and Window animation scales. The phone’s screen also had to stay active otherwise the tests would not run. Having to disable the animation scales to run the tests</w:t>
+      </w:r>
+      <w:r>
+        <w:t xml:space="preserve"> (and then re-enable them after I finished testing)</w:t>
       </w:r>
       <w:r>
         <w:t>, and ensuring the device remained unlocked</w:t>
@@ -3417,16 +3461,29 @@
         <w:t>tested</w:t>
       </w:r>
       <w:r>
-        <w:t xml:space="preserve"> a few different methods and implementations, such as the LocalDate</w:t>
+        <w:t xml:space="preserve"> a few different methods and implementations, such as the </w:t>
+      </w:r>
+      <w:proofErr w:type="spellStart"/>
+      <w:r>
+        <w:t>LocalDate</w:t>
       </w:r>
       <w:r>
         <w:t>Time</w:t>
       </w:r>
+      <w:proofErr w:type="spellEnd"/>
       <w:r>
         <w:t>,</w:t>
       </w:r>
       <w:r>
-        <w:t xml:space="preserve"> DateTime,</w:t>
+        <w:t xml:space="preserve"> </w:t>
+      </w:r>
+      <w:proofErr w:type="spellStart"/>
+      <w:r>
+        <w:t>DateTime</w:t>
+      </w:r>
+      <w:proofErr w:type="spellEnd"/>
+      <w:r>
+        <w:t>,</w:t>
       </w:r>
       <w:r>
         <w:t xml:space="preserve"> Calendar and Date classes. Eventually I settled on using</w:t>
@@ -3449,7 +3506,7 @@
       <w:pPr>
         <w:pStyle w:val="Heading1"/>
       </w:pPr>
-      <w:bookmarkStart w:id="4" w:name="_Toc74227297"/>
+      <w:bookmarkStart w:id="4" w:name="_Toc74244057"/>
       <w:r>
         <w:t>Final Application Screenshots</w:t>
       </w:r>
@@ -3539,36 +3596,25 @@
             <w:bookmarkStart w:id="5" w:name="_Toc74215342"/>
             <w:bookmarkStart w:id="6" w:name="_Toc74215865"/>
             <w:bookmarkStart w:id="7" w:name="_Toc74216436"/>
+            <w:bookmarkStart w:id="8" w:name="_Toc74243912"/>
             <w:r>
               <w:t xml:space="preserve">Figure </w:t>
             </w:r>
-            <w:r>
-              <w:fldChar w:fldCharType="begin"/>
-            </w:r>
-            <w:r>
-              <w:instrText xml:space="preserve"> SEQ Figure \* ARABIC </w:instrText>
-            </w:r>
-            <w:r>
-              <w:fldChar w:fldCharType="separate"/>
-            </w:r>
-            <w:r>
-              <w:rPr>
-                <w:noProof/>
-              </w:rPr>
-              <w:t>1</w:t>
-            </w:r>
-            <w:r>
-              <w:rPr>
-                <w:noProof/>
-              </w:rPr>
-              <w:fldChar w:fldCharType="end"/>
-            </w:r>
+            <w:fldSimple w:instr=" SEQ Figure \* ARABIC ">
+              <w:r>
+                <w:rPr>
+                  <w:noProof/>
+                </w:rPr>
+                <w:t>1</w:t>
+              </w:r>
+            </w:fldSimple>
             <w:r>
               <w:t xml:space="preserve"> - Login Activity</w:t>
             </w:r>
             <w:bookmarkEnd w:id="5"/>
             <w:bookmarkEnd w:id="6"/>
             <w:bookmarkEnd w:id="7"/>
+            <w:bookmarkEnd w:id="8"/>
           </w:p>
           <w:p/>
         </w:tc>
@@ -3634,24 +3680,39 @@
             <w:pPr>
               <w:pStyle w:val="Caption"/>
             </w:pPr>
-            <w:bookmarkStart w:id="8" w:name="_Toc74215866"/>
-            <w:bookmarkStart w:id="9" w:name="_Toc74216437"/>
+            <w:bookmarkStart w:id="9" w:name="_Toc74215866"/>
+            <w:bookmarkStart w:id="10" w:name="_Toc74216437"/>
+            <w:bookmarkStart w:id="11" w:name="_Toc74243913"/>
             <w:r>
               <w:t xml:space="preserve">Figure </w:t>
             </w:r>
-            <w:fldSimple w:instr=" SEQ Figure \* ARABIC ">
-              <w:r>
-                <w:rPr>
-                  <w:noProof/>
-                </w:rPr>
-                <w:t>2</w:t>
-              </w:r>
-            </w:fldSimple>
+            <w:r>
+              <w:fldChar w:fldCharType="begin"/>
+            </w:r>
+            <w:r>
+              <w:instrText xml:space="preserve"> SEQ Figure \* ARABIC </w:instrText>
+            </w:r>
+            <w:r>
+              <w:fldChar w:fldCharType="separate"/>
+            </w:r>
+            <w:r>
+              <w:rPr>
+                <w:noProof/>
+              </w:rPr>
+              <w:t>2</w:t>
+            </w:r>
+            <w:r>
+              <w:rPr>
+                <w:noProof/>
+              </w:rPr>
+              <w:fldChar w:fldCharType="end"/>
+            </w:r>
             <w:r>
               <w:t xml:space="preserve"> - Register a new User</w:t>
             </w:r>
-            <w:bookmarkEnd w:id="8"/>
             <w:bookmarkEnd w:id="9"/>
+            <w:bookmarkEnd w:id="10"/>
+            <w:bookmarkEnd w:id="11"/>
           </w:p>
         </w:tc>
       </w:tr>
@@ -3739,24 +3800,39 @@
             <w:pPr>
               <w:pStyle w:val="Caption"/>
             </w:pPr>
-            <w:bookmarkStart w:id="10" w:name="_Toc74215867"/>
-            <w:bookmarkStart w:id="11" w:name="_Toc74216438"/>
+            <w:bookmarkStart w:id="12" w:name="_Toc74215867"/>
+            <w:bookmarkStart w:id="13" w:name="_Toc74216438"/>
+            <w:bookmarkStart w:id="14" w:name="_Toc74243914"/>
             <w:r>
               <w:t xml:space="preserve">Figure </w:t>
             </w:r>
-            <w:fldSimple w:instr=" SEQ Figure \* ARABIC ">
-              <w:r>
-                <w:rPr>
-                  <w:noProof/>
-                </w:rPr>
-                <w:t>3</w:t>
-              </w:r>
-            </w:fldSimple>
+            <w:r>
+              <w:fldChar w:fldCharType="begin"/>
+            </w:r>
+            <w:r>
+              <w:instrText xml:space="preserve"> SEQ Figure \* ARABIC </w:instrText>
+            </w:r>
+            <w:r>
+              <w:fldChar w:fldCharType="separate"/>
+            </w:r>
+            <w:r>
+              <w:rPr>
+                <w:noProof/>
+              </w:rPr>
+              <w:t>3</w:t>
+            </w:r>
+            <w:r>
+              <w:rPr>
+                <w:noProof/>
+              </w:rPr>
+              <w:fldChar w:fldCharType="end"/>
+            </w:r>
             <w:r>
               <w:t xml:space="preserve"> - Biometric Login Prompt (Login)</w:t>
             </w:r>
-            <w:bookmarkEnd w:id="10"/>
-            <w:bookmarkEnd w:id="11"/>
+            <w:bookmarkEnd w:id="12"/>
+            <w:bookmarkEnd w:id="13"/>
+            <w:bookmarkEnd w:id="14"/>
           </w:p>
         </w:tc>
         <w:tc>
@@ -3821,27 +3897,42 @@
             <w:pPr>
               <w:pStyle w:val="Caption"/>
             </w:pPr>
-            <w:bookmarkStart w:id="12" w:name="_Toc74215868"/>
-            <w:bookmarkStart w:id="13" w:name="_Toc74216439"/>
+            <w:bookmarkStart w:id="15" w:name="_Toc74215868"/>
+            <w:bookmarkStart w:id="16" w:name="_Toc74216439"/>
+            <w:bookmarkStart w:id="17" w:name="_Toc74243915"/>
             <w:r>
               <w:t xml:space="preserve">Figure </w:t>
             </w:r>
-            <w:fldSimple w:instr=" SEQ Figure \* ARABIC ">
-              <w:r>
-                <w:rPr>
-                  <w:noProof/>
-                </w:rPr>
-                <w:t>4</w:t>
-              </w:r>
-            </w:fldSimple>
+            <w:r>
+              <w:fldChar w:fldCharType="begin"/>
+            </w:r>
+            <w:r>
+              <w:instrText xml:space="preserve"> SEQ Figure \* ARABIC </w:instrText>
+            </w:r>
+            <w:r>
+              <w:fldChar w:fldCharType="separate"/>
+            </w:r>
+            <w:r>
+              <w:rPr>
+                <w:noProof/>
+              </w:rPr>
+              <w:t>4</w:t>
+            </w:r>
+            <w:r>
+              <w:rPr>
+                <w:noProof/>
+              </w:rPr>
+              <w:fldChar w:fldCharType="end"/>
+            </w:r>
             <w:r>
               <w:t xml:space="preserve"> - </w:t>
             </w:r>
             <w:r>
               <w:t>Error message if no Username is entered</w:t>
             </w:r>
-            <w:bookmarkEnd w:id="12"/>
-            <w:bookmarkEnd w:id="13"/>
+            <w:bookmarkEnd w:id="15"/>
+            <w:bookmarkEnd w:id="16"/>
+            <w:bookmarkEnd w:id="17"/>
           </w:p>
         </w:tc>
       </w:tr>
@@ -3929,27 +4020,42 @@
             <w:pPr>
               <w:pStyle w:val="Caption"/>
             </w:pPr>
-            <w:bookmarkStart w:id="14" w:name="_Toc74215869"/>
-            <w:bookmarkStart w:id="15" w:name="_Toc74216440"/>
+            <w:bookmarkStart w:id="18" w:name="_Toc74215869"/>
+            <w:bookmarkStart w:id="19" w:name="_Toc74216440"/>
+            <w:bookmarkStart w:id="20" w:name="_Toc74243916"/>
             <w:r>
               <w:t xml:space="preserve">Figure </w:t>
             </w:r>
-            <w:fldSimple w:instr=" SEQ Figure \* ARABIC ">
-              <w:r>
-                <w:rPr>
-                  <w:noProof/>
-                </w:rPr>
-                <w:t>5</w:t>
-              </w:r>
-            </w:fldSimple>
+            <w:r>
+              <w:fldChar w:fldCharType="begin"/>
+            </w:r>
+            <w:r>
+              <w:instrText xml:space="preserve"> SEQ Figure \* ARABIC </w:instrText>
+            </w:r>
+            <w:r>
+              <w:fldChar w:fldCharType="separate"/>
+            </w:r>
+            <w:r>
+              <w:rPr>
+                <w:noProof/>
+              </w:rPr>
+              <w:t>5</w:t>
+            </w:r>
+            <w:r>
+              <w:rPr>
+                <w:noProof/>
+              </w:rPr>
+              <w:fldChar w:fldCharType="end"/>
+            </w:r>
             <w:r>
               <w:t xml:space="preserve"> - </w:t>
             </w:r>
             <w:r>
               <w:t>Main Activity with three buttons for primary actions</w:t>
             </w:r>
-            <w:bookmarkEnd w:id="14"/>
-            <w:bookmarkEnd w:id="15"/>
+            <w:bookmarkEnd w:id="18"/>
+            <w:bookmarkEnd w:id="19"/>
+            <w:bookmarkEnd w:id="20"/>
           </w:p>
         </w:tc>
         <w:tc>
@@ -4014,27 +4120,42 @@
             <w:pPr>
               <w:pStyle w:val="Caption"/>
             </w:pPr>
-            <w:bookmarkStart w:id="16" w:name="_Toc74215870"/>
-            <w:bookmarkStart w:id="17" w:name="_Toc74216441"/>
+            <w:bookmarkStart w:id="21" w:name="_Toc74215870"/>
+            <w:bookmarkStart w:id="22" w:name="_Toc74216441"/>
+            <w:bookmarkStart w:id="23" w:name="_Toc74243917"/>
             <w:r>
               <w:t xml:space="preserve">Figure </w:t>
             </w:r>
-            <w:fldSimple w:instr=" SEQ Figure \* ARABIC ">
-              <w:r>
-                <w:rPr>
-                  <w:noProof/>
-                </w:rPr>
-                <w:t>6</w:t>
-              </w:r>
-            </w:fldSimple>
+            <w:r>
+              <w:fldChar w:fldCharType="begin"/>
+            </w:r>
+            <w:r>
+              <w:instrText xml:space="preserve"> SEQ Figure \* ARABIC </w:instrText>
+            </w:r>
+            <w:r>
+              <w:fldChar w:fldCharType="separate"/>
+            </w:r>
+            <w:r>
+              <w:rPr>
+                <w:noProof/>
+              </w:rPr>
+              <w:t>6</w:t>
+            </w:r>
+            <w:r>
+              <w:rPr>
+                <w:noProof/>
+              </w:rPr>
+              <w:fldChar w:fldCharType="end"/>
+            </w:r>
             <w:r>
               <w:t xml:space="preserve"> - </w:t>
             </w:r>
             <w:r>
               <w:t>View Transactions Activity showing all the recorded transactions and the new Floating Action Button.</w:t>
             </w:r>
-            <w:bookmarkEnd w:id="16"/>
-            <w:bookmarkEnd w:id="17"/>
+            <w:bookmarkEnd w:id="21"/>
+            <w:bookmarkEnd w:id="22"/>
+            <w:bookmarkEnd w:id="23"/>
           </w:p>
         </w:tc>
       </w:tr>
@@ -4120,19 +4241,33 @@
             <w:pPr>
               <w:pStyle w:val="Caption"/>
             </w:pPr>
-            <w:bookmarkStart w:id="18" w:name="_Toc74215871"/>
-            <w:bookmarkStart w:id="19" w:name="_Toc74216442"/>
+            <w:bookmarkStart w:id="24" w:name="_Toc74215871"/>
+            <w:bookmarkStart w:id="25" w:name="_Toc74216442"/>
+            <w:bookmarkStart w:id="26" w:name="_Toc74243918"/>
             <w:r>
               <w:t xml:space="preserve">Figure </w:t>
             </w:r>
-            <w:fldSimple w:instr=" SEQ Figure \* ARABIC ">
-              <w:r>
-                <w:rPr>
-                  <w:noProof/>
-                </w:rPr>
-                <w:t>7</w:t>
-              </w:r>
-            </w:fldSimple>
+            <w:r>
+              <w:fldChar w:fldCharType="begin"/>
+            </w:r>
+            <w:r>
+              <w:instrText xml:space="preserve"> SEQ Figure \* ARABIC </w:instrText>
+            </w:r>
+            <w:r>
+              <w:fldChar w:fldCharType="separate"/>
+            </w:r>
+            <w:r>
+              <w:rPr>
+                <w:noProof/>
+              </w:rPr>
+              <w:t>7</w:t>
+            </w:r>
+            <w:r>
+              <w:rPr>
+                <w:noProof/>
+              </w:rPr>
+              <w:fldChar w:fldCharType="end"/>
+            </w:r>
             <w:r>
               <w:t xml:space="preserve"> - </w:t>
             </w:r>
@@ -4145,8 +4280,9 @@
             <w:r>
               <w:t>.</w:t>
             </w:r>
-            <w:bookmarkEnd w:id="18"/>
-            <w:bookmarkEnd w:id="19"/>
+            <w:bookmarkEnd w:id="24"/>
+            <w:bookmarkEnd w:id="25"/>
+            <w:bookmarkEnd w:id="26"/>
           </w:p>
         </w:tc>
         <w:tc>
@@ -4217,27 +4353,45 @@
             <w:pPr>
               <w:pStyle w:val="Caption"/>
             </w:pPr>
-            <w:bookmarkStart w:id="20" w:name="_Toc74215872"/>
-            <w:bookmarkStart w:id="21" w:name="_Toc74216443"/>
+            <w:bookmarkStart w:id="27" w:name="_Toc74215872"/>
+            <w:bookmarkStart w:id="28" w:name="_Toc74216443"/>
+            <w:bookmarkStart w:id="29" w:name="_Toc74243919"/>
             <w:r>
               <w:t xml:space="preserve">Figure </w:t>
             </w:r>
-            <w:fldSimple w:instr=" SEQ Figure \* ARABIC ">
-              <w:r>
-                <w:rPr>
-                  <w:noProof/>
-                </w:rPr>
-                <w:t>8</w:t>
-              </w:r>
-            </w:fldSimple>
+            <w:r>
+              <w:fldChar w:fldCharType="begin"/>
+            </w:r>
+            <w:r>
+              <w:instrText xml:space="preserve"> SEQ F</w:instrText>
+            </w:r>
+            <w:r>
+              <w:instrText xml:space="preserve">igure \* ARABIC </w:instrText>
+            </w:r>
+            <w:r>
+              <w:fldChar w:fldCharType="separate"/>
+            </w:r>
+            <w:r>
+              <w:rPr>
+                <w:noProof/>
+              </w:rPr>
+              <w:t>8</w:t>
+            </w:r>
+            <w:r>
+              <w:rPr>
+                <w:noProof/>
+              </w:rPr>
+              <w:fldChar w:fldCharType="end"/>
+            </w:r>
             <w:r>
               <w:t xml:space="preserve"> - </w:t>
             </w:r>
             <w:r>
               <w:t>View Account Balances Activity with the new Floating Action Button</w:t>
             </w:r>
-            <w:bookmarkEnd w:id="20"/>
-            <w:bookmarkEnd w:id="21"/>
+            <w:bookmarkEnd w:id="27"/>
+            <w:bookmarkEnd w:id="28"/>
+            <w:bookmarkEnd w:id="29"/>
           </w:p>
         </w:tc>
       </w:tr>
@@ -4325,24 +4479,39 @@
             <w:pPr>
               <w:pStyle w:val="Caption"/>
             </w:pPr>
-            <w:bookmarkStart w:id="22" w:name="_Toc74215873"/>
-            <w:bookmarkStart w:id="23" w:name="_Toc74216444"/>
+            <w:bookmarkStart w:id="30" w:name="_Toc74215873"/>
+            <w:bookmarkStart w:id="31" w:name="_Toc74216444"/>
+            <w:bookmarkStart w:id="32" w:name="_Toc74243920"/>
             <w:r>
               <w:t xml:space="preserve">Figure </w:t>
             </w:r>
-            <w:fldSimple w:instr=" SEQ Figure \* ARABIC ">
-              <w:r>
-                <w:rPr>
-                  <w:noProof/>
-                </w:rPr>
-                <w:t>9</w:t>
-              </w:r>
-            </w:fldSimple>
+            <w:r>
+              <w:fldChar w:fldCharType="begin"/>
+            </w:r>
+            <w:r>
+              <w:instrText xml:space="preserve"> SEQ Figure \* ARABIC </w:instrText>
+            </w:r>
+            <w:r>
+              <w:fldChar w:fldCharType="separate"/>
+            </w:r>
+            <w:r>
+              <w:rPr>
+                <w:noProof/>
+              </w:rPr>
+              <w:t>9</w:t>
+            </w:r>
+            <w:r>
+              <w:rPr>
+                <w:noProof/>
+              </w:rPr>
+              <w:fldChar w:fldCharType="end"/>
+            </w:r>
             <w:r>
               <w:t xml:space="preserve"> - Add a new Account</w:t>
             </w:r>
-            <w:bookmarkEnd w:id="22"/>
-            <w:bookmarkEnd w:id="23"/>
+            <w:bookmarkEnd w:id="30"/>
+            <w:bookmarkEnd w:id="31"/>
+            <w:bookmarkEnd w:id="32"/>
           </w:p>
         </w:tc>
         <w:tc>
@@ -4407,24 +4576,39 @@
             <w:pPr>
               <w:pStyle w:val="Caption"/>
             </w:pPr>
-            <w:bookmarkStart w:id="24" w:name="_Toc74215874"/>
-            <w:bookmarkStart w:id="25" w:name="_Toc74216445"/>
+            <w:bookmarkStart w:id="33" w:name="_Toc74215874"/>
+            <w:bookmarkStart w:id="34" w:name="_Toc74216445"/>
+            <w:bookmarkStart w:id="35" w:name="_Toc74243921"/>
             <w:r>
               <w:t xml:space="preserve">Figure </w:t>
             </w:r>
-            <w:fldSimple w:instr=" SEQ Figure \* ARABIC ">
-              <w:r>
-                <w:rPr>
-                  <w:noProof/>
-                </w:rPr>
-                <w:t>10</w:t>
-              </w:r>
-            </w:fldSimple>
+            <w:r>
+              <w:fldChar w:fldCharType="begin"/>
+            </w:r>
+            <w:r>
+              <w:instrText xml:space="preserve"> SEQ Figure \* ARABIC </w:instrText>
+            </w:r>
+            <w:r>
+              <w:fldChar w:fldCharType="separate"/>
+            </w:r>
+            <w:r>
+              <w:rPr>
+                <w:noProof/>
+              </w:rPr>
+              <w:t>10</w:t>
+            </w:r>
+            <w:r>
+              <w:rPr>
+                <w:noProof/>
+              </w:rPr>
+              <w:fldChar w:fldCharType="end"/>
+            </w:r>
             <w:r>
               <w:t xml:space="preserve"> - Update an existing Account</w:t>
             </w:r>
-            <w:bookmarkEnd w:id="24"/>
-            <w:bookmarkEnd w:id="25"/>
+            <w:bookmarkEnd w:id="33"/>
+            <w:bookmarkEnd w:id="34"/>
+            <w:bookmarkEnd w:id="35"/>
           </w:p>
         </w:tc>
       </w:tr>
@@ -4466,10 +4650,10 @@
               </w:rPr>
               <w:lastRenderedPageBreak/>
               <w:drawing>
-                <wp:inline distT="0" distB="0" distL="0" distR="0" wp14:anchorId="12F30B42" wp14:editId="1103AB23">
-                  <wp:extent cx="1624412" cy="2887980"/>
-                  <wp:effectExtent l="0" t="0" r="0" b="7620"/>
-                  <wp:docPr id="12" name="Picture 12" descr="A picture containing table&#10;&#10;Description automatically generated"/>
+                <wp:inline distT="0" distB="0" distL="0" distR="0" wp14:anchorId="12F30B42" wp14:editId="2DF28E6E">
+                  <wp:extent cx="1631055" cy="2899653"/>
+                  <wp:effectExtent l="0" t="0" r="7620" b="0"/>
+                  <wp:docPr id="12" name="Picture 12"/>
                   <wp:cNvGraphicFramePr>
                     <a:graphicFrameLocks xmlns:a="http://schemas.openxmlformats.org/drawingml/2006/main" noChangeAspect="1"/>
                   </wp:cNvGraphicFramePr>
@@ -4477,7 +4661,7 @@
                     <a:graphicData uri="http://schemas.openxmlformats.org/drawingml/2006/picture">
                       <pic:pic xmlns:pic="http://schemas.openxmlformats.org/drawingml/2006/picture">
                         <pic:nvPicPr>
-                          <pic:cNvPr id="12" name="Picture 12" descr="A picture containing table&#10;&#10;Description automatically generated"/>
+                          <pic:cNvPr id="12" name="Picture 12"/>
                           <pic:cNvPicPr/>
                         </pic:nvPicPr>
                         <pic:blipFill>
@@ -4495,7 +4679,7 @@
                         <pic:spPr>
                           <a:xfrm>
                             <a:off x="0" y="0"/>
-                            <a:ext cx="1631055" cy="2899791"/>
+                            <a:ext cx="1631055" cy="2899653"/>
                           </a:xfrm>
                           <a:prstGeom prst="rect">
                             <a:avLst/>
@@ -4512,24 +4696,53 @@
             <w:pPr>
               <w:pStyle w:val="Caption"/>
             </w:pPr>
-            <w:bookmarkStart w:id="26" w:name="_Toc74215875"/>
-            <w:bookmarkStart w:id="27" w:name="_Toc74216446"/>
+            <w:bookmarkStart w:id="36" w:name="_Toc74215875"/>
+            <w:bookmarkStart w:id="37" w:name="_Toc74216446"/>
+            <w:bookmarkStart w:id="38" w:name="_Toc74243922"/>
             <w:r>
               <w:t xml:space="preserve">Figure </w:t>
             </w:r>
-            <w:fldSimple w:instr=" SEQ Figure \* ARABIC ">
-              <w:r>
-                <w:rPr>
-                  <w:noProof/>
-                </w:rPr>
-                <w:t>11</w:t>
-              </w:r>
-            </w:fldSimple>
-            <w:r>
-              <w:t xml:space="preserve"> - the updated Settings Activity with options to update the Username and Pin of the person logged in.</w:t>
-            </w:r>
-            <w:bookmarkEnd w:id="26"/>
-            <w:bookmarkEnd w:id="27"/>
+            <w:r>
+              <w:fldChar w:fldCharType="begin"/>
+            </w:r>
+            <w:r>
+              <w:instrText xml:space="preserve"> SEQ Figure \* ARABIC </w:instrText>
+            </w:r>
+            <w:r>
+              <w:fldChar w:fldCharType="separate"/>
+            </w:r>
+            <w:r>
+              <w:rPr>
+                <w:noProof/>
+              </w:rPr>
+              <w:t>11</w:t>
+            </w:r>
+            <w:r>
+              <w:rPr>
+                <w:noProof/>
+              </w:rPr>
+              <w:fldChar w:fldCharType="end"/>
+            </w:r>
+            <w:r>
+              <w:t xml:space="preserve"> - the updated Settings Activity with options to update the Username and Pin of the person logged in</w:t>
+            </w:r>
+            <w:r>
+              <w:t xml:space="preserve"> or </w:t>
+            </w:r>
+            <w:proofErr w:type="gramStart"/>
+            <w:r>
+              <w:t>Delete</w:t>
+            </w:r>
+            <w:proofErr w:type="gramEnd"/>
+            <w:r>
+              <w:t xml:space="preserve"> them</w:t>
+            </w:r>
+            <w:r>
+              <w:t>.</w:t>
+            </w:r>
+            <w:bookmarkEnd w:id="36"/>
+            <w:bookmarkEnd w:id="37"/>
+            <w:bookmarkEnd w:id="38"/>
           </w:p>
           <w:p/>
         </w:tc>
@@ -4595,24 +4808,39 @@
             <w:pPr>
               <w:pStyle w:val="Caption"/>
             </w:pPr>
-            <w:bookmarkStart w:id="28" w:name="_Toc74215876"/>
-            <w:bookmarkStart w:id="29" w:name="_Toc74216447"/>
+            <w:bookmarkStart w:id="39" w:name="_Toc74215876"/>
+            <w:bookmarkStart w:id="40" w:name="_Toc74216447"/>
+            <w:bookmarkStart w:id="41" w:name="_Toc74243923"/>
             <w:r>
               <w:t xml:space="preserve">Figure </w:t>
             </w:r>
-            <w:fldSimple w:instr=" SEQ Figure \* ARABIC ">
-              <w:r>
-                <w:rPr>
-                  <w:noProof/>
-                </w:rPr>
-                <w:t>12</w:t>
-              </w:r>
-            </w:fldSimple>
+            <w:r>
+              <w:fldChar w:fldCharType="begin"/>
+            </w:r>
+            <w:r>
+              <w:instrText xml:space="preserve"> SEQ Figure \* ARABIC </w:instrText>
+            </w:r>
+            <w:r>
+              <w:fldChar w:fldCharType="separate"/>
+            </w:r>
+            <w:r>
+              <w:rPr>
+                <w:noProof/>
+              </w:rPr>
+              <w:t>12</w:t>
+            </w:r>
+            <w:r>
+              <w:rPr>
+                <w:noProof/>
+              </w:rPr>
+              <w:fldChar w:fldCharType="end"/>
+            </w:r>
             <w:r>
               <w:t xml:space="preserve"> - Updating the Username in the Settings Activity</w:t>
             </w:r>
-            <w:bookmarkEnd w:id="28"/>
-            <w:bookmarkEnd w:id="29"/>
+            <w:bookmarkEnd w:id="39"/>
+            <w:bookmarkEnd w:id="40"/>
+            <w:bookmarkEnd w:id="41"/>
           </w:p>
           <w:p/>
         </w:tc>
@@ -4700,24 +4928,39 @@
             <w:pPr>
               <w:pStyle w:val="Caption"/>
             </w:pPr>
-            <w:bookmarkStart w:id="30" w:name="_Toc74215877"/>
-            <w:bookmarkStart w:id="31" w:name="_Toc74216448"/>
+            <w:bookmarkStart w:id="42" w:name="_Toc74215877"/>
+            <w:bookmarkStart w:id="43" w:name="_Toc74216448"/>
+            <w:bookmarkStart w:id="44" w:name="_Toc74243924"/>
             <w:r>
               <w:t xml:space="preserve">Figure </w:t>
             </w:r>
-            <w:fldSimple w:instr=" SEQ Figure \* ARABIC ">
-              <w:r>
-                <w:rPr>
-                  <w:noProof/>
-                </w:rPr>
-                <w:t>13</w:t>
-              </w:r>
-            </w:fldSimple>
+            <w:r>
+              <w:fldChar w:fldCharType="begin"/>
+            </w:r>
+            <w:r>
+              <w:instrText xml:space="preserve"> SEQ Figure \* ARABIC </w:instrText>
+            </w:r>
+            <w:r>
+              <w:fldChar w:fldCharType="separate"/>
+            </w:r>
+            <w:r>
+              <w:rPr>
+                <w:noProof/>
+              </w:rPr>
+              <w:t>13</w:t>
+            </w:r>
+            <w:r>
+              <w:rPr>
+                <w:noProof/>
+              </w:rPr>
+              <w:fldChar w:fldCharType="end"/>
+            </w:r>
             <w:r>
               <w:t xml:space="preserve"> - Updating the PIN in the Settings Activity</w:t>
             </w:r>
-            <w:bookmarkEnd w:id="30"/>
-            <w:bookmarkEnd w:id="31"/>
+            <w:bookmarkEnd w:id="42"/>
+            <w:bookmarkEnd w:id="43"/>
+            <w:bookmarkEnd w:id="44"/>
           </w:p>
           <w:p/>
         </w:tc>
@@ -4737,10 +4980,10 @@
                 <w:noProof/>
               </w:rPr>
               <w:drawing>
-                <wp:inline distT="0" distB="0" distL="0" distR="0" wp14:anchorId="768C4AB6" wp14:editId="7F1B2A0A">
-                  <wp:extent cx="1787281" cy="3177540"/>
-                  <wp:effectExtent l="0" t="0" r="3810" b="3810"/>
-                  <wp:docPr id="15" name="Picture 15" descr="Graphical user interface, application, Teams&#10;&#10;Description automatically generated"/>
+                <wp:inline distT="0" distB="0" distL="0" distR="0" wp14:anchorId="768C4AB6" wp14:editId="0CE26C3B">
+                  <wp:extent cx="1792369" cy="3186433"/>
+                  <wp:effectExtent l="0" t="0" r="0" b="0"/>
+                  <wp:docPr id="15" name="Picture 15"/>
                   <wp:cNvGraphicFramePr>
                     <a:graphicFrameLocks xmlns:a="http://schemas.openxmlformats.org/drawingml/2006/main" noChangeAspect="1"/>
                   </wp:cNvGraphicFramePr>
@@ -4748,7 +4991,7 @@
                     <a:graphicData uri="http://schemas.openxmlformats.org/drawingml/2006/picture">
                       <pic:pic xmlns:pic="http://schemas.openxmlformats.org/drawingml/2006/picture">
                         <pic:nvPicPr>
-                          <pic:cNvPr id="15" name="Picture 15" descr="Graphical user interface, application, Teams&#10;&#10;Description automatically generated"/>
+                          <pic:cNvPr id="15" name="Picture 15"/>
                           <pic:cNvPicPr/>
                         </pic:nvPicPr>
                         <pic:blipFill>
@@ -4766,7 +5009,7 @@
                         <pic:spPr>
                           <a:xfrm>
                             <a:off x="0" y="0"/>
-                            <a:ext cx="1792369" cy="3186586"/>
+                            <a:ext cx="1792369" cy="3186433"/>
                           </a:xfrm>
                           <a:prstGeom prst="rect">
                             <a:avLst/>
@@ -4783,24 +5026,48 @@
             <w:pPr>
               <w:pStyle w:val="Caption"/>
             </w:pPr>
-            <w:bookmarkStart w:id="32" w:name="_Toc74215878"/>
-            <w:bookmarkStart w:id="33" w:name="_Toc74216449"/>
+            <w:bookmarkStart w:id="45" w:name="_Toc74215878"/>
+            <w:bookmarkStart w:id="46" w:name="_Toc74216449"/>
+            <w:bookmarkStart w:id="47" w:name="_Toc74243925"/>
             <w:r>
               <w:t xml:space="preserve">Figure </w:t>
             </w:r>
-            <w:fldSimple w:instr=" SEQ Figure \* ARABIC ">
-              <w:r>
-                <w:rPr>
-                  <w:noProof/>
-                </w:rPr>
-                <w:t>14</w:t>
-              </w:r>
-            </w:fldSimple>
-            <w:r>
-              <w:t xml:space="preserve"> - Updating an existing Transaction, also with the updated Date and Time Pickers</w:t>
-            </w:r>
-            <w:bookmarkEnd w:id="32"/>
-            <w:bookmarkEnd w:id="33"/>
+            <w:r>
+              <w:fldChar w:fldCharType="begin"/>
+            </w:r>
+            <w:r>
+              <w:instrText xml:space="preserve"> SEQ Figure \* ARABIC </w:instrText>
+            </w:r>
+            <w:r>
+              <w:fldChar w:fldCharType="separate"/>
+            </w:r>
+            <w:r>
+              <w:rPr>
+                <w:noProof/>
+              </w:rPr>
+              <w:t>14</w:t>
+            </w:r>
+            <w:r>
+              <w:rPr>
+                <w:noProof/>
+              </w:rPr>
+              <w:fldChar w:fldCharType="end"/>
+            </w:r>
+            <w:r>
+              <w:t xml:space="preserve"> </w:t>
+            </w:r>
+            <w:r>
+              <w:t>–</w:t>
+            </w:r>
+            <w:r>
+              <w:t xml:space="preserve"> </w:t>
+            </w:r>
+            <w:bookmarkEnd w:id="45"/>
+            <w:bookmarkEnd w:id="46"/>
+            <w:r>
+              <w:t>Confirmation dialog for deleting the user</w:t>
+            </w:r>
+            <w:bookmarkEnd w:id="47"/>
           </w:p>
         </w:tc>
       </w:tr>
@@ -4887,22 +5154,37 @@
             <w:pPr>
               <w:pStyle w:val="Caption"/>
             </w:pPr>
-            <w:bookmarkStart w:id="34" w:name="_Toc74216450"/>
+            <w:bookmarkStart w:id="48" w:name="_Toc74216450"/>
+            <w:bookmarkStart w:id="49" w:name="_Toc74243926"/>
             <w:r>
               <w:t xml:space="preserve">Figure </w:t>
             </w:r>
-            <w:fldSimple w:instr=" SEQ Figure \* ARABIC ">
-              <w:r>
-                <w:rPr>
-                  <w:noProof/>
-                </w:rPr>
-                <w:t>15</w:t>
-              </w:r>
-            </w:fldSimple>
+            <w:r>
+              <w:fldChar w:fldCharType="begin"/>
+            </w:r>
+            <w:r>
+              <w:instrText xml:space="preserve"> SEQ Figure \* ARABIC </w:instrText>
+            </w:r>
+            <w:r>
+              <w:fldChar w:fldCharType="separate"/>
+            </w:r>
+            <w:r>
+              <w:rPr>
+                <w:noProof/>
+              </w:rPr>
+              <w:t>15</w:t>
+            </w:r>
+            <w:r>
+              <w:rPr>
+                <w:noProof/>
+              </w:rPr>
+              <w:fldChar w:fldCharType="end"/>
+            </w:r>
             <w:r>
               <w:t xml:space="preserve"> - App Icon</w:t>
             </w:r>
-            <w:bookmarkEnd w:id="34"/>
+            <w:bookmarkEnd w:id="48"/>
+            <w:bookmarkEnd w:id="49"/>
           </w:p>
         </w:tc>
         <w:tc>
@@ -4974,22 +5256,37 @@
             <w:pPr>
               <w:pStyle w:val="Caption"/>
             </w:pPr>
-            <w:bookmarkStart w:id="35" w:name="_Toc74216451"/>
+            <w:bookmarkStart w:id="50" w:name="_Toc74216451"/>
+            <w:bookmarkStart w:id="51" w:name="_Toc74243927"/>
             <w:r>
               <w:t xml:space="preserve">Figure </w:t>
             </w:r>
-            <w:fldSimple w:instr=" SEQ Figure \* ARABIC ">
-              <w:r>
-                <w:rPr>
-                  <w:noProof/>
-                </w:rPr>
-                <w:t>16</w:t>
-              </w:r>
-            </w:fldSimple>
+            <w:r>
+              <w:fldChar w:fldCharType="begin"/>
+            </w:r>
+            <w:r>
+              <w:instrText xml:space="preserve"> SEQ Figure \* ARABIC </w:instrText>
+            </w:r>
+            <w:r>
+              <w:fldChar w:fldCharType="separate"/>
+            </w:r>
+            <w:r>
+              <w:rPr>
+                <w:noProof/>
+              </w:rPr>
+              <w:t>16</w:t>
+            </w:r>
+            <w:r>
+              <w:rPr>
+                <w:noProof/>
+              </w:rPr>
+              <w:fldChar w:fldCharType="end"/>
+            </w:r>
             <w:r>
               <w:t xml:space="preserve"> - App Icon on Activity</w:t>
             </w:r>
-            <w:bookmarkEnd w:id="35"/>
+            <w:bookmarkEnd w:id="50"/>
+            <w:bookmarkEnd w:id="51"/>
           </w:p>
         </w:tc>
       </w:tr>
@@ -5012,11 +5309,11 @@
       <w:pPr>
         <w:pStyle w:val="Heading1"/>
       </w:pPr>
-      <w:bookmarkStart w:id="36" w:name="_Toc74227298"/>
+      <w:bookmarkStart w:id="52" w:name="_Toc74244058"/>
       <w:r>
         <w:t>Instructional Material</w:t>
       </w:r>
-      <w:bookmarkEnd w:id="36"/>
+      <w:bookmarkEnd w:id="52"/>
     </w:p>
     <w:p>
       <w:pPr>
@@ -5052,25 +5349,33 @@
       <w:pPr>
         <w:pStyle w:val="Heading1"/>
       </w:pPr>
-      <w:bookmarkStart w:id="37" w:name="_Toc74227299"/>
+      <w:bookmarkStart w:id="53" w:name="_Toc74244059"/>
       <w:r>
         <w:t>Summary &amp; Recommendations</w:t>
       </w:r>
-      <w:bookmarkEnd w:id="37"/>
+      <w:bookmarkEnd w:id="53"/>
     </w:p>
     <w:p>
       <w:pPr>
         <w:pStyle w:val="Heading2"/>
       </w:pPr>
-      <w:bookmarkStart w:id="38" w:name="_Toc74227300"/>
+      <w:bookmarkStart w:id="54" w:name="_Toc74244060"/>
       <w:r>
         <w:t>Summary</w:t>
       </w:r>
-      <w:bookmarkEnd w:id="38"/>
+      <w:bookmarkEnd w:id="54"/>
     </w:p>
     <w:p>
       <w:r>
-        <w:t>The BudgieCoin application had a lot of potential scope and feature</w:t>
+        <w:t xml:space="preserve">The </w:t>
+      </w:r>
+      <w:proofErr w:type="spellStart"/>
+      <w:r>
+        <w:t>BudgieCoin</w:t>
+      </w:r>
+      <w:proofErr w:type="spellEnd"/>
+      <w:r>
+        <w:t xml:space="preserve"> application had a lot of potential scope and feature</w:t>
       </w:r>
       <w:r>
         <w:t>s</w:t>
@@ -5097,13 +5402,21 @@
         <w:t xml:space="preserve">eatures that </w:t>
       </w:r>
       <w:r>
-        <w:t>could have</w:t>
+        <w:t xml:space="preserve">could </w:t>
+      </w:r>
+      <w:proofErr w:type="gramStart"/>
+      <w:r>
+        <w:t>have</w:t>
       </w:r>
       <w:r>
         <w:t xml:space="preserve"> still </w:t>
       </w:r>
       <w:r>
-        <w:t xml:space="preserve">have </w:t>
+        <w:t>have</w:t>
+      </w:r>
+      <w:proofErr w:type="gramEnd"/>
+      <w:r>
+        <w:t xml:space="preserve"> </w:t>
       </w:r>
       <w:r>
         <w:t xml:space="preserve">been built into the application </w:t>
@@ -5132,24 +5445,32 @@
         <w:t>successfully</w:t>
       </w:r>
       <w:r>
-        <w:t xml:space="preserve"> implement Android features and concepts</w:t>
-      </w:r>
-      <w:r>
-        <w:t>, and provided a strong foundation for me to carry on developing Android applications.</w:t>
+        <w:t xml:space="preserve"> implement Android features and </w:t>
+      </w:r>
+      <w:proofErr w:type="gramStart"/>
+      <w:r>
+        <w:t>concepts</w:t>
+      </w:r>
+      <w:r>
+        <w:t>, and</w:t>
+      </w:r>
+      <w:proofErr w:type="gramEnd"/>
+      <w:r>
+        <w:t xml:space="preserve"> provided a strong foundation for me to carry on developing Android applications.</w:t>
       </w:r>
     </w:p>
     <w:p>
       <w:pPr>
         <w:pStyle w:val="Heading2"/>
       </w:pPr>
-      <w:bookmarkStart w:id="39" w:name="_Toc74227301"/>
+      <w:bookmarkStart w:id="55" w:name="_Toc74244061"/>
       <w:r>
         <w:t>Recommendation</w:t>
       </w:r>
       <w:r>
         <w:t>s</w:t>
       </w:r>
-      <w:bookmarkEnd w:id="39"/>
+      <w:bookmarkEnd w:id="55"/>
     </w:p>
     <w:p>
       <w:pPr>
@@ -5216,15 +5537,23 @@
       <w:pPr>
         <w:pStyle w:val="Heading1"/>
       </w:pPr>
-      <w:bookmarkStart w:id="40" w:name="_Toc74227302"/>
+      <w:bookmarkStart w:id="56" w:name="_Toc74244062"/>
       <w:r>
         <w:t>Acknowledgements:</w:t>
       </w:r>
-      <w:bookmarkEnd w:id="40"/>
+      <w:bookmarkEnd w:id="56"/>
     </w:p>
     <w:p>
       <w:r>
-        <w:t xml:space="preserve">Bird Icon made by Freepik from </w:t>
+        <w:t xml:space="preserve">Bird Icon made by </w:t>
+      </w:r>
+      <w:proofErr w:type="spellStart"/>
+      <w:r>
+        <w:t>Freepik</w:t>
+      </w:r>
+      <w:proofErr w:type="spellEnd"/>
+      <w:r>
+        <w:t xml:space="preserve"> from </w:t>
       </w:r>
       <w:hyperlink r:id="rId26" w:history="1">
         <w:r>

</xml_diff>